<commit_message>
Mais componentes e Rotas - Angular
</commit_message>
<xml_diff>
--- a/Angular - Udemy/Notas Angular.docx
+++ b/Angular - Udemy/Notas Angular.docx
@@ -18,6 +18,7 @@
         <w:t xml:space="preserve">Arquivo </w:t>
       </w:r>
       <w:proofErr w:type="spellStart"/>
+      <w:proofErr w:type="gramStart"/>
       <w:r>
         <w:rPr>
           <w:b/>
@@ -26,6 +27,7 @@
         <w:t>package.json</w:t>
       </w:r>
       <w:proofErr w:type="spellEnd"/>
+      <w:proofErr w:type="gramEnd"/>
     </w:p>
     <w:p>
       <w:pPr>
@@ -777,8 +779,13 @@
         </w:rPr>
         <w:t xml:space="preserve"> </w:t>
       </w:r>
-      <w:r>
-        <w:t>pra ele baixar as dependências necessárias</w:t>
+      <w:proofErr w:type="gramStart"/>
+      <w:r>
+        <w:t>pra</w:t>
+      </w:r>
+      <w:proofErr w:type="gramEnd"/>
+      <w:r>
+        <w:t xml:space="preserve"> ele baixar as dependências necessárias</w:t>
       </w:r>
     </w:p>
     <w:p>
@@ -883,6 +890,7 @@
         <w:spacing w:after="0"/>
       </w:pPr>
       <w:proofErr w:type="spellStart"/>
+      <w:proofErr w:type="gramStart"/>
       <w:r>
         <w:rPr>
           <w:b/>
@@ -891,6 +899,7 @@
         <w:t>package.json</w:t>
       </w:r>
       <w:proofErr w:type="spellEnd"/>
+      <w:proofErr w:type="gramEnd"/>
       <w:r>
         <w:rPr>
           <w:b/>
@@ -920,9 +929,18 @@
           <w:b/>
           <w:bCs/>
         </w:rPr>
-        <w:t>package-lock.json</w:t>
-      </w:r>
-      <w:proofErr w:type="spellEnd"/>
+        <w:t>package-</w:t>
+      </w:r>
+      <w:proofErr w:type="gramStart"/>
+      <w:r>
+        <w:rPr>
+          <w:b/>
+          <w:bCs/>
+        </w:rPr>
+        <w:t>lock.json</w:t>
+      </w:r>
+      <w:proofErr w:type="spellEnd"/>
+      <w:proofErr w:type="gramEnd"/>
       <w:r>
         <w:rPr>
           <w:b/>
@@ -1011,6 +1029,7 @@
         <w:spacing w:after="0"/>
       </w:pPr>
       <w:proofErr w:type="spellStart"/>
+      <w:proofErr w:type="gramStart"/>
       <w:r>
         <w:rPr>
           <w:b/>
@@ -1019,6 +1038,7 @@
         <w:t>tslint.json</w:t>
       </w:r>
       <w:proofErr w:type="spellEnd"/>
+      <w:proofErr w:type="gramEnd"/>
       <w:r>
         <w:rPr>
           <w:b/>
@@ -1162,8 +1182,13 @@
         <w:spacing w:after="0"/>
       </w:pPr>
       <w:proofErr w:type="spellStart"/>
-      <w:r>
-        <w:t>app.component.spec.ts</w:t>
+      <w:proofErr w:type="gramStart"/>
+      <w:r>
+        <w:t>app.component</w:t>
+      </w:r>
+      <w:proofErr w:type="gramEnd"/>
+      <w:r>
+        <w:t>.spec.ts</w:t>
       </w:r>
       <w:proofErr w:type="spellEnd"/>
       <w:r>
@@ -1191,8 +1216,13 @@
         <w:spacing w:after="0"/>
       </w:pPr>
       <w:proofErr w:type="spellStart"/>
-      <w:r>
-        <w:t>app.component.ts</w:t>
+      <w:proofErr w:type="gramStart"/>
+      <w:r>
+        <w:t>app.component</w:t>
+      </w:r>
+      <w:proofErr w:type="gramEnd"/>
+      <w:r>
+        <w:t>.ts</w:t>
       </w:r>
       <w:proofErr w:type="spellEnd"/>
       <w:r>
@@ -1290,67 +1320,2187 @@
       <w:proofErr w:type="spellStart"/>
       <w:r>
         <w:t>Binding</w:t>
+      </w:r>
+      <w:proofErr w:type="spellEnd"/>
+      <w:r>
+        <w:t xml:space="preserve"> – propriedade do componente que passa para o </w:t>
+      </w:r>
+      <w:proofErr w:type="spellStart"/>
+      <w:r>
+        <w:t>html</w:t>
+      </w:r>
+      <w:proofErr w:type="spellEnd"/>
+    </w:p>
+    <w:p>
+      <w:pPr>
+        <w:spacing w:after="0"/>
+      </w:pPr>
+      <w:proofErr w:type="spellStart"/>
+      <w:r>
+        <w:t>Event</w:t>
+      </w:r>
+      <w:proofErr w:type="spellEnd"/>
+      <w:r>
+        <w:t xml:space="preserve"> </w:t>
+      </w:r>
+      <w:proofErr w:type="spellStart"/>
+      <w:r>
+        <w:t>Binding</w:t>
+      </w:r>
+      <w:proofErr w:type="spellEnd"/>
+      <w:r>
+        <w:t xml:space="preserve"> – Você passa uma chamada do </w:t>
+      </w:r>
+      <w:proofErr w:type="spellStart"/>
+      <w:r>
+        <w:t>html</w:t>
+      </w:r>
+      <w:proofErr w:type="spellEnd"/>
+      <w:r>
+        <w:t xml:space="preserve"> para o seu componente para ele ter algum comportamento</w:t>
+      </w:r>
+    </w:p>
+    <w:p>
+      <w:pPr>
+        <w:spacing w:after="0"/>
+      </w:pPr>
+    </w:p>
+    <w:p>
+      <w:pPr>
+        <w:spacing w:after="0"/>
+      </w:pPr>
+      <w:r>
+        <w:rPr>
+          <w:b/>
+          <w:bCs/>
+        </w:rPr>
+        <w:t>Imagens:</w:t>
+      </w:r>
+      <w:r>
+        <w:t xml:space="preserve"> Para usar imagens é necessário inserir na pasta </w:t>
+      </w:r>
+      <w:proofErr w:type="spellStart"/>
+      <w:r>
+        <w:t>assets</w:t>
+      </w:r>
+      <w:proofErr w:type="spellEnd"/>
+    </w:p>
+    <w:p>
+      <w:pPr>
+        <w:spacing w:after="0"/>
+      </w:pPr>
+    </w:p>
+    <w:p>
+      <w:pPr>
+        <w:spacing w:after="0"/>
+        <w:rPr>
+          <w:color w:val="FF0000"/>
+        </w:rPr>
+      </w:pPr>
+      <w:r>
+        <w:rPr>
+          <w:b/>
+          <w:bCs/>
+        </w:rPr>
+        <w:t>Criar módulo de rotas:</w:t>
+      </w:r>
+      <w:r>
+        <w:t xml:space="preserve"> </w:t>
+      </w:r>
+      <w:proofErr w:type="spellStart"/>
+      <w:r>
+        <w:rPr>
+          <w:b/>
+          <w:bCs/>
+          <w:color w:val="FF0000"/>
+        </w:rPr>
+        <w:t>ng</w:t>
+      </w:r>
+      <w:proofErr w:type="spellEnd"/>
+      <w:r>
+        <w:rPr>
+          <w:b/>
+          <w:bCs/>
+          <w:color w:val="FF0000"/>
+        </w:rPr>
+        <w:t xml:space="preserve"> </w:t>
+      </w:r>
+      <w:proofErr w:type="spellStart"/>
+      <w:r>
+        <w:rPr>
+          <w:b/>
+          <w:bCs/>
+          <w:color w:val="FF0000"/>
+        </w:rPr>
+        <w:t>generate</w:t>
+      </w:r>
+      <w:proofErr w:type="spellEnd"/>
+      <w:r>
+        <w:rPr>
+          <w:b/>
+          <w:bCs/>
+          <w:color w:val="FF0000"/>
+        </w:rPr>
+        <w:t xml:space="preserve"> module app-</w:t>
+      </w:r>
+      <w:proofErr w:type="spellStart"/>
+      <w:r>
+        <w:rPr>
+          <w:b/>
+          <w:bCs/>
+          <w:color w:val="FF0000"/>
+        </w:rPr>
+        <w:t>routing</w:t>
+      </w:r>
+      <w:proofErr w:type="spellEnd"/>
+      <w:r>
+        <w:rPr>
+          <w:b/>
+          <w:bCs/>
+          <w:color w:val="FF0000"/>
+        </w:rPr>
+        <w:t xml:space="preserve"> --flat --module=app</w:t>
+      </w:r>
+    </w:p>
+    <w:p>
+      <w:pPr>
+        <w:spacing w:after="0"/>
+      </w:pPr>
+      <w:r>
+        <w:t xml:space="preserve">No comando </w:t>
+      </w:r>
+      <w:proofErr w:type="gramStart"/>
+      <w:r>
+        <w:t>a cima</w:t>
+      </w:r>
+      <w:proofErr w:type="gramEnd"/>
+      <w:r>
+        <w:t xml:space="preserve"> nós estamos gerando um novo módulo chamado </w:t>
+      </w:r>
+      <w:proofErr w:type="spellStart"/>
+      <w:r>
+        <w:t>AppModuleRouting</w:t>
+      </w:r>
+      <w:proofErr w:type="spellEnd"/>
+      <w:r>
+        <w:t xml:space="preserve"> e passando os parâmetros: -flat para que ele seja criado dentro da pasta </w:t>
+      </w:r>
+      <w:proofErr w:type="spellStart"/>
+      <w:r>
+        <w:t>src</w:t>
+      </w:r>
+      <w:proofErr w:type="spellEnd"/>
+      <w:r>
+        <w:t xml:space="preserve">/app e o -module=app para registrarmos ele no nosso arquivo </w:t>
+      </w:r>
+      <w:proofErr w:type="spellStart"/>
+      <w:r>
+        <w:t>AppModule</w:t>
+      </w:r>
+      <w:proofErr w:type="spellEnd"/>
+      <w:r>
+        <w:t>.</w:t>
+      </w:r>
+    </w:p>
+    <w:p>
+      <w:pPr>
+        <w:spacing w:after="0"/>
+      </w:pPr>
+    </w:p>
+    <w:p>
+      <w:pPr>
+        <w:spacing w:after="0"/>
+      </w:pPr>
+      <w:r>
+        <w:t>Após criar o módulo de rotas deixar arquivo conforme abaixo:</w:t>
+      </w:r>
+    </w:p>
+    <w:p>
+      <w:pPr>
+        <w:shd w:val="clear" w:color="auto" w:fill="1E1E1E"/>
+        <w:spacing w:after="0" w:line="285" w:lineRule="atLeast"/>
+        <w:rPr>
+          <w:rFonts w:ascii="Consolas" w:eastAsia="Times New Roman" w:hAnsi="Consolas" w:cs="Times New Roman"/>
+          <w:color w:val="D4D4D4"/>
+          <w:sz w:val="21"/>
+          <w:szCs w:val="21"/>
+          <w:lang w:eastAsia="pt-BR"/>
+        </w:rPr>
+      </w:pPr>
+      <w:proofErr w:type="spellStart"/>
+      <w:r>
+        <w:rPr>
+          <w:rFonts w:ascii="Consolas" w:eastAsia="Times New Roman" w:hAnsi="Consolas" w:cs="Times New Roman"/>
+          <w:color w:val="C586C0"/>
+          <w:sz w:val="21"/>
+          <w:szCs w:val="21"/>
+          <w:lang w:eastAsia="pt-BR"/>
+        </w:rPr>
+        <w:lastRenderedPageBreak/>
+        <w:t>import</w:t>
+      </w:r>
+      <w:proofErr w:type="spellEnd"/>
+      <w:r>
+        <w:rPr>
+          <w:rFonts w:ascii="Consolas" w:eastAsia="Times New Roman" w:hAnsi="Consolas" w:cs="Times New Roman"/>
+          <w:color w:val="D4D4D4"/>
+          <w:sz w:val="21"/>
+          <w:szCs w:val="21"/>
+          <w:lang w:eastAsia="pt-BR"/>
+        </w:rPr>
+        <w:t> </w:t>
+      </w:r>
+      <w:proofErr w:type="gramStart"/>
+      <w:r>
+        <w:rPr>
+          <w:rFonts w:ascii="Consolas" w:eastAsia="Times New Roman" w:hAnsi="Consolas" w:cs="Times New Roman"/>
+          <w:color w:val="D4D4D4"/>
+          <w:sz w:val="21"/>
+          <w:szCs w:val="21"/>
+          <w:lang w:eastAsia="pt-BR"/>
+        </w:rPr>
+        <w:t>{ </w:t>
+      </w:r>
+      <w:proofErr w:type="spellStart"/>
+      <w:r>
+        <w:rPr>
+          <w:rFonts w:ascii="Consolas" w:eastAsia="Times New Roman" w:hAnsi="Consolas" w:cs="Times New Roman"/>
+          <w:color w:val="9CDCFE"/>
+          <w:sz w:val="21"/>
+          <w:szCs w:val="21"/>
+          <w:lang w:eastAsia="pt-BR"/>
+        </w:rPr>
+        <w:t>NgModule</w:t>
+      </w:r>
+      <w:proofErr w:type="spellEnd"/>
+      <w:proofErr w:type="gramEnd"/>
+      <w:r>
+        <w:rPr>
+          <w:rFonts w:ascii="Consolas" w:eastAsia="Times New Roman" w:hAnsi="Consolas" w:cs="Times New Roman"/>
+          <w:color w:val="D4D4D4"/>
+          <w:sz w:val="21"/>
+          <w:szCs w:val="21"/>
+          <w:lang w:eastAsia="pt-BR"/>
+        </w:rPr>
+        <w:t> } </w:t>
+      </w:r>
+      <w:proofErr w:type="spellStart"/>
+      <w:r>
+        <w:rPr>
+          <w:rFonts w:ascii="Consolas" w:eastAsia="Times New Roman" w:hAnsi="Consolas" w:cs="Times New Roman"/>
+          <w:color w:val="C586C0"/>
+          <w:sz w:val="21"/>
+          <w:szCs w:val="21"/>
+          <w:lang w:eastAsia="pt-BR"/>
+        </w:rPr>
+        <w:t>from</w:t>
+      </w:r>
+      <w:proofErr w:type="spellEnd"/>
+      <w:r>
+        <w:rPr>
+          <w:rFonts w:ascii="Consolas" w:eastAsia="Times New Roman" w:hAnsi="Consolas" w:cs="Times New Roman"/>
+          <w:color w:val="D4D4D4"/>
+          <w:sz w:val="21"/>
+          <w:szCs w:val="21"/>
+          <w:lang w:eastAsia="pt-BR"/>
+        </w:rPr>
+        <w:t> </w:t>
+      </w:r>
+      <w:r>
+        <w:rPr>
+          <w:rFonts w:ascii="Consolas" w:eastAsia="Times New Roman" w:hAnsi="Consolas" w:cs="Times New Roman"/>
+          <w:color w:val="CE9178"/>
+          <w:sz w:val="21"/>
+          <w:szCs w:val="21"/>
+          <w:lang w:eastAsia="pt-BR"/>
+        </w:rPr>
+        <w:t>'@angular/core'</w:t>
+      </w:r>
+      <w:r>
+        <w:rPr>
+          <w:rFonts w:ascii="Consolas" w:eastAsia="Times New Roman" w:hAnsi="Consolas" w:cs="Times New Roman"/>
+          <w:color w:val="D4D4D4"/>
+          <w:sz w:val="21"/>
+          <w:szCs w:val="21"/>
+          <w:lang w:eastAsia="pt-BR"/>
+        </w:rPr>
+        <w:t>;</w:t>
+      </w:r>
+    </w:p>
+    <w:p>
+      <w:pPr>
+        <w:shd w:val="clear" w:color="auto" w:fill="1E1E1E"/>
+        <w:spacing w:after="0" w:line="285" w:lineRule="atLeast"/>
+        <w:rPr>
+          <w:rFonts w:ascii="Consolas" w:eastAsia="Times New Roman" w:hAnsi="Consolas" w:cs="Times New Roman"/>
+          <w:color w:val="D4D4D4"/>
+          <w:sz w:val="21"/>
+          <w:szCs w:val="21"/>
+          <w:lang w:eastAsia="pt-BR"/>
+        </w:rPr>
+      </w:pPr>
+      <w:proofErr w:type="spellStart"/>
+      <w:r>
+        <w:rPr>
+          <w:rFonts w:ascii="Consolas" w:eastAsia="Times New Roman" w:hAnsi="Consolas" w:cs="Times New Roman"/>
+          <w:color w:val="C586C0"/>
+          <w:sz w:val="21"/>
+          <w:szCs w:val="21"/>
+          <w:lang w:eastAsia="pt-BR"/>
+        </w:rPr>
+        <w:t>import</w:t>
+      </w:r>
+      <w:proofErr w:type="spellEnd"/>
+      <w:r>
+        <w:rPr>
+          <w:rFonts w:ascii="Consolas" w:eastAsia="Times New Roman" w:hAnsi="Consolas" w:cs="Times New Roman"/>
+          <w:color w:val="D4D4D4"/>
+          <w:sz w:val="21"/>
+          <w:szCs w:val="21"/>
+          <w:lang w:eastAsia="pt-BR"/>
+        </w:rPr>
+        <w:t> </w:t>
+      </w:r>
+      <w:proofErr w:type="gramStart"/>
+      <w:r>
+        <w:rPr>
+          <w:rFonts w:ascii="Consolas" w:eastAsia="Times New Roman" w:hAnsi="Consolas" w:cs="Times New Roman"/>
+          <w:color w:val="D4D4D4"/>
+          <w:sz w:val="21"/>
+          <w:szCs w:val="21"/>
+          <w:lang w:eastAsia="pt-BR"/>
+        </w:rPr>
+        <w:t>{ </w:t>
+      </w:r>
+      <w:proofErr w:type="spellStart"/>
+      <w:r>
+        <w:rPr>
+          <w:rFonts w:ascii="Consolas" w:eastAsia="Times New Roman" w:hAnsi="Consolas" w:cs="Times New Roman"/>
+          <w:color w:val="9CDCFE"/>
+          <w:sz w:val="21"/>
+          <w:szCs w:val="21"/>
+          <w:lang w:eastAsia="pt-BR"/>
+        </w:rPr>
+        <w:t>CommonModule</w:t>
+      </w:r>
+      <w:proofErr w:type="spellEnd"/>
+      <w:proofErr w:type="gramEnd"/>
+      <w:r>
+        <w:rPr>
+          <w:rFonts w:ascii="Consolas" w:eastAsia="Times New Roman" w:hAnsi="Consolas" w:cs="Times New Roman"/>
+          <w:color w:val="D4D4D4"/>
+          <w:sz w:val="21"/>
+          <w:szCs w:val="21"/>
+          <w:lang w:eastAsia="pt-BR"/>
+        </w:rPr>
+        <w:t> } </w:t>
+      </w:r>
+      <w:proofErr w:type="spellStart"/>
+      <w:r>
+        <w:rPr>
+          <w:rFonts w:ascii="Consolas" w:eastAsia="Times New Roman" w:hAnsi="Consolas" w:cs="Times New Roman"/>
+          <w:color w:val="C586C0"/>
+          <w:sz w:val="21"/>
+          <w:szCs w:val="21"/>
+          <w:lang w:eastAsia="pt-BR"/>
+        </w:rPr>
+        <w:t>from</w:t>
+      </w:r>
+      <w:proofErr w:type="spellEnd"/>
+      <w:r>
+        <w:rPr>
+          <w:rFonts w:ascii="Consolas" w:eastAsia="Times New Roman" w:hAnsi="Consolas" w:cs="Times New Roman"/>
+          <w:color w:val="D4D4D4"/>
+          <w:sz w:val="21"/>
+          <w:szCs w:val="21"/>
+          <w:lang w:eastAsia="pt-BR"/>
+        </w:rPr>
+        <w:t> </w:t>
+      </w:r>
+      <w:r>
+        <w:rPr>
+          <w:rFonts w:ascii="Consolas" w:eastAsia="Times New Roman" w:hAnsi="Consolas" w:cs="Times New Roman"/>
+          <w:color w:val="CE9178"/>
+          <w:sz w:val="21"/>
+          <w:szCs w:val="21"/>
+          <w:lang w:eastAsia="pt-BR"/>
+        </w:rPr>
+        <w:t>'@angular/common'</w:t>
+      </w:r>
+      <w:r>
+        <w:rPr>
+          <w:rFonts w:ascii="Consolas" w:eastAsia="Times New Roman" w:hAnsi="Consolas" w:cs="Times New Roman"/>
+          <w:color w:val="D4D4D4"/>
+          <w:sz w:val="21"/>
+          <w:szCs w:val="21"/>
+          <w:lang w:eastAsia="pt-BR"/>
+        </w:rPr>
+        <w:t>;</w:t>
+      </w:r>
+    </w:p>
+    <w:p>
+      <w:pPr>
+        <w:shd w:val="clear" w:color="auto" w:fill="1E1E1E"/>
+        <w:spacing w:after="0" w:line="285" w:lineRule="atLeast"/>
+        <w:rPr>
+          <w:rFonts w:ascii="Consolas" w:eastAsia="Times New Roman" w:hAnsi="Consolas" w:cs="Times New Roman"/>
+          <w:color w:val="D4D4D4"/>
+          <w:sz w:val="21"/>
+          <w:szCs w:val="21"/>
+          <w:lang w:eastAsia="pt-BR"/>
+        </w:rPr>
+      </w:pPr>
+      <w:proofErr w:type="spellStart"/>
+      <w:r>
+        <w:rPr>
+          <w:rFonts w:ascii="Consolas" w:eastAsia="Times New Roman" w:hAnsi="Consolas" w:cs="Times New Roman"/>
+          <w:color w:val="C586C0"/>
+          <w:sz w:val="21"/>
+          <w:szCs w:val="21"/>
+          <w:lang w:eastAsia="pt-BR"/>
+        </w:rPr>
+        <w:t>import</w:t>
+      </w:r>
+      <w:proofErr w:type="spellEnd"/>
+      <w:r>
+        <w:rPr>
+          <w:rFonts w:ascii="Consolas" w:eastAsia="Times New Roman" w:hAnsi="Consolas" w:cs="Times New Roman"/>
+          <w:color w:val="D4D4D4"/>
+          <w:sz w:val="21"/>
+          <w:szCs w:val="21"/>
+          <w:lang w:eastAsia="pt-BR"/>
+        </w:rPr>
+        <w:t> </w:t>
+      </w:r>
+      <w:proofErr w:type="gramStart"/>
+      <w:r>
+        <w:rPr>
+          <w:rFonts w:ascii="Consolas" w:eastAsia="Times New Roman" w:hAnsi="Consolas" w:cs="Times New Roman"/>
+          <w:color w:val="D4D4D4"/>
+          <w:sz w:val="21"/>
+          <w:szCs w:val="21"/>
+          <w:lang w:eastAsia="pt-BR"/>
+        </w:rPr>
+        <w:t>{ </w:t>
+      </w:r>
+      <w:proofErr w:type="spellStart"/>
+      <w:r>
+        <w:rPr>
+          <w:rFonts w:ascii="Consolas" w:eastAsia="Times New Roman" w:hAnsi="Consolas" w:cs="Times New Roman"/>
+          <w:color w:val="9CDCFE"/>
+          <w:sz w:val="21"/>
+          <w:szCs w:val="21"/>
+          <w:lang w:eastAsia="pt-BR"/>
+        </w:rPr>
+        <w:t>Routes</w:t>
+      </w:r>
+      <w:proofErr w:type="spellEnd"/>
+      <w:proofErr w:type="gramEnd"/>
+      <w:r>
+        <w:rPr>
+          <w:rFonts w:ascii="Consolas" w:eastAsia="Times New Roman" w:hAnsi="Consolas" w:cs="Times New Roman"/>
+          <w:color w:val="D4D4D4"/>
+          <w:sz w:val="21"/>
+          <w:szCs w:val="21"/>
+          <w:lang w:eastAsia="pt-BR"/>
+        </w:rPr>
+        <w:t> } </w:t>
+      </w:r>
+      <w:proofErr w:type="spellStart"/>
+      <w:r>
+        <w:rPr>
+          <w:rFonts w:ascii="Consolas" w:eastAsia="Times New Roman" w:hAnsi="Consolas" w:cs="Times New Roman"/>
+          <w:color w:val="C586C0"/>
+          <w:sz w:val="21"/>
+          <w:szCs w:val="21"/>
+          <w:lang w:eastAsia="pt-BR"/>
+        </w:rPr>
+        <w:t>from</w:t>
+      </w:r>
+      <w:proofErr w:type="spellEnd"/>
+      <w:r>
+        <w:rPr>
+          <w:rFonts w:ascii="Consolas" w:eastAsia="Times New Roman" w:hAnsi="Consolas" w:cs="Times New Roman"/>
+          <w:color w:val="D4D4D4"/>
+          <w:sz w:val="21"/>
+          <w:szCs w:val="21"/>
+          <w:lang w:eastAsia="pt-BR"/>
+        </w:rPr>
+        <w:t> </w:t>
+      </w:r>
+      <w:r>
+        <w:rPr>
+          <w:rFonts w:ascii="Consolas" w:eastAsia="Times New Roman" w:hAnsi="Consolas" w:cs="Times New Roman"/>
+          <w:color w:val="CE9178"/>
+          <w:sz w:val="21"/>
+          <w:szCs w:val="21"/>
+          <w:lang w:eastAsia="pt-BR"/>
+        </w:rPr>
+        <w:t>'@angular/</w:t>
+      </w:r>
+      <w:proofErr w:type="spellStart"/>
+      <w:r>
+        <w:rPr>
+          <w:rFonts w:ascii="Consolas" w:eastAsia="Times New Roman" w:hAnsi="Consolas" w:cs="Times New Roman"/>
+          <w:color w:val="CE9178"/>
+          <w:sz w:val="21"/>
+          <w:szCs w:val="21"/>
+          <w:lang w:eastAsia="pt-BR"/>
+        </w:rPr>
+        <w:t>router</w:t>
+      </w:r>
+      <w:proofErr w:type="spellEnd"/>
+      <w:r>
+        <w:rPr>
+          <w:rFonts w:ascii="Consolas" w:eastAsia="Times New Roman" w:hAnsi="Consolas" w:cs="Times New Roman"/>
+          <w:color w:val="CE9178"/>
+          <w:sz w:val="21"/>
+          <w:szCs w:val="21"/>
+          <w:lang w:eastAsia="pt-BR"/>
+        </w:rPr>
+        <w:t>'</w:t>
+      </w:r>
+      <w:r>
+        <w:rPr>
+          <w:rFonts w:ascii="Consolas" w:eastAsia="Times New Roman" w:hAnsi="Consolas" w:cs="Times New Roman"/>
+          <w:color w:val="D4D4D4"/>
+          <w:sz w:val="21"/>
+          <w:szCs w:val="21"/>
+          <w:lang w:eastAsia="pt-BR"/>
+        </w:rPr>
+        <w:t>;</w:t>
+      </w:r>
+    </w:p>
+    <w:p>
+      <w:pPr>
+        <w:shd w:val="clear" w:color="auto" w:fill="1E1E1E"/>
+        <w:spacing w:after="0" w:line="285" w:lineRule="atLeast"/>
+        <w:rPr>
+          <w:rFonts w:ascii="Consolas" w:eastAsia="Times New Roman" w:hAnsi="Consolas" w:cs="Times New Roman"/>
+          <w:color w:val="D4D4D4"/>
+          <w:sz w:val="21"/>
+          <w:szCs w:val="21"/>
+          <w:lang w:eastAsia="pt-BR"/>
+        </w:rPr>
+      </w:pPr>
+      <w:proofErr w:type="spellStart"/>
+      <w:r>
+        <w:rPr>
+          <w:rFonts w:ascii="Consolas" w:eastAsia="Times New Roman" w:hAnsi="Consolas" w:cs="Times New Roman"/>
+          <w:color w:val="C586C0"/>
+          <w:sz w:val="21"/>
+          <w:szCs w:val="21"/>
+          <w:lang w:eastAsia="pt-BR"/>
+        </w:rPr>
+        <w:t>import</w:t>
+      </w:r>
+      <w:proofErr w:type="spellEnd"/>
+      <w:r>
+        <w:rPr>
+          <w:rFonts w:ascii="Consolas" w:eastAsia="Times New Roman" w:hAnsi="Consolas" w:cs="Times New Roman"/>
+          <w:color w:val="D4D4D4"/>
+          <w:sz w:val="21"/>
+          <w:szCs w:val="21"/>
+          <w:lang w:eastAsia="pt-BR"/>
+        </w:rPr>
+        <w:t> </w:t>
+      </w:r>
+      <w:proofErr w:type="gramStart"/>
+      <w:r>
+        <w:rPr>
+          <w:rFonts w:ascii="Consolas" w:eastAsia="Times New Roman" w:hAnsi="Consolas" w:cs="Times New Roman"/>
+          <w:color w:val="D4D4D4"/>
+          <w:sz w:val="21"/>
+          <w:szCs w:val="21"/>
+          <w:lang w:eastAsia="pt-BR"/>
+        </w:rPr>
+        <w:t>{ </w:t>
+      </w:r>
+      <w:proofErr w:type="spellStart"/>
+      <w:r>
+        <w:rPr>
+          <w:rFonts w:ascii="Consolas" w:eastAsia="Times New Roman" w:hAnsi="Consolas" w:cs="Times New Roman"/>
+          <w:color w:val="9CDCFE"/>
+          <w:sz w:val="21"/>
+          <w:szCs w:val="21"/>
+          <w:lang w:eastAsia="pt-BR"/>
+        </w:rPr>
+        <w:t>HomeComponent</w:t>
+      </w:r>
+      <w:proofErr w:type="spellEnd"/>
+      <w:proofErr w:type="gramEnd"/>
+      <w:r>
+        <w:rPr>
+          <w:rFonts w:ascii="Consolas" w:eastAsia="Times New Roman" w:hAnsi="Consolas" w:cs="Times New Roman"/>
+          <w:color w:val="D4D4D4"/>
+          <w:sz w:val="21"/>
+          <w:szCs w:val="21"/>
+          <w:lang w:eastAsia="pt-BR"/>
+        </w:rPr>
+        <w:t> } </w:t>
+      </w:r>
+      <w:proofErr w:type="spellStart"/>
+      <w:r>
+        <w:rPr>
+          <w:rFonts w:ascii="Consolas" w:eastAsia="Times New Roman" w:hAnsi="Consolas" w:cs="Times New Roman"/>
+          <w:color w:val="C586C0"/>
+          <w:sz w:val="21"/>
+          <w:szCs w:val="21"/>
+          <w:lang w:eastAsia="pt-BR"/>
+        </w:rPr>
+        <w:t>from</w:t>
+      </w:r>
+      <w:proofErr w:type="spellEnd"/>
+      <w:r>
+        <w:rPr>
+          <w:rFonts w:ascii="Consolas" w:eastAsia="Times New Roman" w:hAnsi="Consolas" w:cs="Times New Roman"/>
+          <w:color w:val="D4D4D4"/>
+          <w:sz w:val="21"/>
+          <w:szCs w:val="21"/>
+          <w:lang w:eastAsia="pt-BR"/>
+        </w:rPr>
+        <w:t> </w:t>
+      </w:r>
+      <w:r>
+        <w:rPr>
+          <w:rFonts w:ascii="Consolas" w:eastAsia="Times New Roman" w:hAnsi="Consolas" w:cs="Times New Roman"/>
+          <w:color w:val="CE9178"/>
+          <w:sz w:val="21"/>
+          <w:szCs w:val="21"/>
+          <w:lang w:eastAsia="pt-BR"/>
+        </w:rPr>
+        <w:t>'./home/</w:t>
+      </w:r>
+      <w:proofErr w:type="spellStart"/>
+      <w:r>
+        <w:rPr>
+          <w:rFonts w:ascii="Consolas" w:eastAsia="Times New Roman" w:hAnsi="Consolas" w:cs="Times New Roman"/>
+          <w:color w:val="CE9178"/>
+          <w:sz w:val="21"/>
+          <w:szCs w:val="21"/>
+          <w:lang w:eastAsia="pt-BR"/>
+        </w:rPr>
+        <w:t>home.component</w:t>
+      </w:r>
+      <w:proofErr w:type="spellEnd"/>
+      <w:r>
+        <w:rPr>
+          <w:rFonts w:ascii="Consolas" w:eastAsia="Times New Roman" w:hAnsi="Consolas" w:cs="Times New Roman"/>
+          <w:color w:val="CE9178"/>
+          <w:sz w:val="21"/>
+          <w:szCs w:val="21"/>
+          <w:lang w:eastAsia="pt-BR"/>
+        </w:rPr>
+        <w:t>'</w:t>
+      </w:r>
+      <w:r>
+        <w:rPr>
+          <w:rFonts w:ascii="Consolas" w:eastAsia="Times New Roman" w:hAnsi="Consolas" w:cs="Times New Roman"/>
+          <w:color w:val="D4D4D4"/>
+          <w:sz w:val="21"/>
+          <w:szCs w:val="21"/>
+          <w:lang w:eastAsia="pt-BR"/>
+        </w:rPr>
+        <w:t>;</w:t>
+      </w:r>
+    </w:p>
+    <w:p>
+      <w:pPr>
+        <w:shd w:val="clear" w:color="auto" w:fill="1E1E1E"/>
+        <w:spacing w:after="0" w:line="285" w:lineRule="atLeast"/>
+        <w:rPr>
+          <w:rFonts w:ascii="Consolas" w:eastAsia="Times New Roman" w:hAnsi="Consolas" w:cs="Times New Roman"/>
+          <w:color w:val="D4D4D4"/>
+          <w:sz w:val="21"/>
+          <w:szCs w:val="21"/>
+          <w:lang w:eastAsia="pt-BR"/>
+        </w:rPr>
+      </w:pPr>
+      <w:proofErr w:type="spellStart"/>
+      <w:r>
+        <w:rPr>
+          <w:rFonts w:ascii="Consolas" w:eastAsia="Times New Roman" w:hAnsi="Consolas" w:cs="Times New Roman"/>
+          <w:color w:val="C586C0"/>
+          <w:sz w:val="21"/>
+          <w:szCs w:val="21"/>
+          <w:lang w:eastAsia="pt-BR"/>
+        </w:rPr>
+        <w:t>import</w:t>
+      </w:r>
+      <w:proofErr w:type="spellEnd"/>
+      <w:r>
+        <w:rPr>
+          <w:rFonts w:ascii="Consolas" w:eastAsia="Times New Roman" w:hAnsi="Consolas" w:cs="Times New Roman"/>
+          <w:color w:val="D4D4D4"/>
+          <w:sz w:val="21"/>
+          <w:szCs w:val="21"/>
+          <w:lang w:eastAsia="pt-BR"/>
+        </w:rPr>
+        <w:t> </w:t>
+      </w:r>
+      <w:proofErr w:type="gramStart"/>
+      <w:r>
+        <w:rPr>
+          <w:rFonts w:ascii="Consolas" w:eastAsia="Times New Roman" w:hAnsi="Consolas" w:cs="Times New Roman"/>
+          <w:color w:val="D4D4D4"/>
+          <w:sz w:val="21"/>
+          <w:szCs w:val="21"/>
+          <w:lang w:eastAsia="pt-BR"/>
+        </w:rPr>
+        <w:t>{ </w:t>
+      </w:r>
+      <w:proofErr w:type="spellStart"/>
+      <w:r>
+        <w:rPr>
+          <w:rFonts w:ascii="Consolas" w:eastAsia="Times New Roman" w:hAnsi="Consolas" w:cs="Times New Roman"/>
+          <w:color w:val="9CDCFE"/>
+          <w:sz w:val="21"/>
+          <w:szCs w:val="21"/>
+          <w:lang w:eastAsia="pt-BR"/>
+        </w:rPr>
+        <w:t>UsuarioComponent</w:t>
+      </w:r>
+      <w:proofErr w:type="spellEnd"/>
+      <w:proofErr w:type="gramEnd"/>
+      <w:r>
+        <w:rPr>
+          <w:rFonts w:ascii="Consolas" w:eastAsia="Times New Roman" w:hAnsi="Consolas" w:cs="Times New Roman"/>
+          <w:color w:val="D4D4D4"/>
+          <w:sz w:val="21"/>
+          <w:szCs w:val="21"/>
+          <w:lang w:eastAsia="pt-BR"/>
+        </w:rPr>
+        <w:t> } </w:t>
+      </w:r>
+      <w:proofErr w:type="spellStart"/>
+      <w:r>
+        <w:rPr>
+          <w:rFonts w:ascii="Consolas" w:eastAsia="Times New Roman" w:hAnsi="Consolas" w:cs="Times New Roman"/>
+          <w:color w:val="C586C0"/>
+          <w:sz w:val="21"/>
+          <w:szCs w:val="21"/>
+          <w:lang w:eastAsia="pt-BR"/>
+        </w:rPr>
+        <w:t>from</w:t>
+      </w:r>
+      <w:proofErr w:type="spellEnd"/>
+      <w:r>
+        <w:rPr>
+          <w:rFonts w:ascii="Consolas" w:eastAsia="Times New Roman" w:hAnsi="Consolas" w:cs="Times New Roman"/>
+          <w:color w:val="D4D4D4"/>
+          <w:sz w:val="21"/>
+          <w:szCs w:val="21"/>
+          <w:lang w:eastAsia="pt-BR"/>
+        </w:rPr>
+        <w:t> </w:t>
+      </w:r>
+      <w:r>
+        <w:rPr>
+          <w:rFonts w:ascii="Consolas" w:eastAsia="Times New Roman" w:hAnsi="Consolas" w:cs="Times New Roman"/>
+          <w:color w:val="CE9178"/>
+          <w:sz w:val="21"/>
+          <w:szCs w:val="21"/>
+          <w:lang w:eastAsia="pt-BR"/>
+        </w:rPr>
+        <w:t>'./</w:t>
+      </w:r>
+      <w:proofErr w:type="spellStart"/>
+      <w:r>
+        <w:rPr>
+          <w:rFonts w:ascii="Consolas" w:eastAsia="Times New Roman" w:hAnsi="Consolas" w:cs="Times New Roman"/>
+          <w:color w:val="CE9178"/>
+          <w:sz w:val="21"/>
+          <w:szCs w:val="21"/>
+          <w:lang w:eastAsia="pt-BR"/>
+        </w:rPr>
+        <w:t>usuario</w:t>
+      </w:r>
+      <w:proofErr w:type="spellEnd"/>
+      <w:r>
+        <w:rPr>
+          <w:rFonts w:ascii="Consolas" w:eastAsia="Times New Roman" w:hAnsi="Consolas" w:cs="Times New Roman"/>
+          <w:color w:val="CE9178"/>
+          <w:sz w:val="21"/>
+          <w:szCs w:val="21"/>
+          <w:lang w:eastAsia="pt-BR"/>
+        </w:rPr>
+        <w:t>/</w:t>
+      </w:r>
+      <w:proofErr w:type="spellStart"/>
+      <w:r>
+        <w:rPr>
+          <w:rFonts w:ascii="Consolas" w:eastAsia="Times New Roman" w:hAnsi="Consolas" w:cs="Times New Roman"/>
+          <w:color w:val="CE9178"/>
+          <w:sz w:val="21"/>
+          <w:szCs w:val="21"/>
+          <w:lang w:eastAsia="pt-BR"/>
+        </w:rPr>
+        <w:t>usuario</w:t>
+      </w:r>
+      <w:proofErr w:type="spellEnd"/>
+      <w:r>
+        <w:rPr>
+          <w:rFonts w:ascii="Consolas" w:eastAsia="Times New Roman" w:hAnsi="Consolas" w:cs="Times New Roman"/>
+          <w:color w:val="CE9178"/>
+          <w:sz w:val="21"/>
+          <w:szCs w:val="21"/>
+          <w:lang w:eastAsia="pt-BR"/>
+        </w:rPr>
+        <w:t>.</w:t>
+      </w:r>
+    </w:p>
+    <w:p>
+      <w:pPr>
+        <w:shd w:val="clear" w:color="auto" w:fill="1E1E1E"/>
+        <w:spacing w:after="0" w:line="285" w:lineRule="atLeast"/>
+        <w:rPr>
+          <w:rFonts w:ascii="Consolas" w:eastAsia="Times New Roman" w:hAnsi="Consolas" w:cs="Times New Roman"/>
+          <w:color w:val="D4D4D4"/>
+          <w:sz w:val="21"/>
+          <w:szCs w:val="21"/>
+          <w:lang w:eastAsia="pt-BR"/>
+        </w:rPr>
+      </w:pPr>
+    </w:p>
+    <w:p>
+      <w:pPr>
+        <w:shd w:val="clear" w:color="auto" w:fill="1E1E1E"/>
+        <w:spacing w:after="0" w:line="285" w:lineRule="atLeast"/>
+        <w:rPr>
+          <w:rFonts w:ascii="Consolas" w:eastAsia="Times New Roman" w:hAnsi="Consolas" w:cs="Times New Roman"/>
+          <w:color w:val="D4D4D4"/>
+          <w:sz w:val="21"/>
+          <w:szCs w:val="21"/>
+          <w:lang w:eastAsia="pt-BR"/>
+        </w:rPr>
+      </w:pPr>
+      <w:r>
+        <w:rPr>
+          <w:rFonts w:ascii="Consolas" w:eastAsia="Times New Roman" w:hAnsi="Consolas" w:cs="Times New Roman"/>
+          <w:color w:val="D4D4D4"/>
+          <w:sz w:val="21"/>
+          <w:szCs w:val="21"/>
+          <w:lang w:eastAsia="pt-BR"/>
+        </w:rPr>
+        <w:t>**IMPORT DO COMPONENTE</w:t>
+      </w:r>
+    </w:p>
+    <w:p>
+      <w:pPr>
+        <w:shd w:val="clear" w:color="auto" w:fill="1E1E1E"/>
+        <w:spacing w:after="0" w:line="285" w:lineRule="atLeast"/>
+        <w:rPr>
+          <w:rFonts w:ascii="Consolas" w:eastAsia="Times New Roman" w:hAnsi="Consolas" w:cs="Times New Roman"/>
+          <w:color w:val="D4D4D4"/>
+          <w:sz w:val="21"/>
+          <w:szCs w:val="21"/>
+          <w:lang w:eastAsia="pt-BR"/>
+        </w:rPr>
+      </w:pPr>
+    </w:p>
+    <w:p>
+      <w:pPr>
+        <w:shd w:val="clear" w:color="auto" w:fill="1E1E1E"/>
+        <w:spacing w:after="0" w:line="285" w:lineRule="atLeast"/>
+        <w:rPr>
+          <w:rFonts w:ascii="Consolas" w:eastAsia="Times New Roman" w:hAnsi="Consolas" w:cs="Times New Roman"/>
+          <w:color w:val="D4D4D4"/>
+          <w:sz w:val="21"/>
+          <w:szCs w:val="21"/>
+          <w:lang w:eastAsia="pt-BR"/>
+        </w:rPr>
+      </w:pPr>
+      <w:proofErr w:type="spellStart"/>
+      <w:r>
+        <w:rPr>
+          <w:rFonts w:ascii="Consolas" w:eastAsia="Times New Roman" w:hAnsi="Consolas" w:cs="Times New Roman"/>
+          <w:color w:val="569CD6"/>
+          <w:sz w:val="21"/>
+          <w:szCs w:val="21"/>
+          <w:lang w:eastAsia="pt-BR"/>
+        </w:rPr>
+        <w:t>const</w:t>
+      </w:r>
+      <w:proofErr w:type="spellEnd"/>
+      <w:r>
+        <w:rPr>
+          <w:rFonts w:ascii="Consolas" w:eastAsia="Times New Roman" w:hAnsi="Consolas" w:cs="Times New Roman"/>
+          <w:color w:val="D4D4D4"/>
+          <w:sz w:val="21"/>
+          <w:szCs w:val="21"/>
+          <w:lang w:eastAsia="pt-BR"/>
+        </w:rPr>
+        <w:t> </w:t>
+      </w:r>
+      <w:proofErr w:type="spellStart"/>
+      <w:r>
+        <w:rPr>
+          <w:rFonts w:ascii="Consolas" w:eastAsia="Times New Roman" w:hAnsi="Consolas" w:cs="Times New Roman"/>
+          <w:color w:val="51B6C4"/>
+          <w:sz w:val="21"/>
+          <w:szCs w:val="21"/>
+          <w:lang w:eastAsia="pt-BR"/>
+        </w:rPr>
+        <w:t>routes</w:t>
+      </w:r>
+      <w:proofErr w:type="spellEnd"/>
+      <w:r>
+        <w:rPr>
+          <w:rFonts w:ascii="Consolas" w:eastAsia="Times New Roman" w:hAnsi="Consolas" w:cs="Times New Roman"/>
+          <w:color w:val="D4D4D4"/>
+          <w:sz w:val="21"/>
+          <w:szCs w:val="21"/>
+          <w:lang w:eastAsia="pt-BR"/>
+        </w:rPr>
+        <w:t>: </w:t>
+      </w:r>
+      <w:proofErr w:type="spellStart"/>
+      <w:r>
+        <w:rPr>
+          <w:rFonts w:ascii="Consolas" w:eastAsia="Times New Roman" w:hAnsi="Consolas" w:cs="Times New Roman"/>
+          <w:color w:val="4EC9B0"/>
+          <w:sz w:val="21"/>
+          <w:szCs w:val="21"/>
+          <w:lang w:eastAsia="pt-BR"/>
+        </w:rPr>
+        <w:t>Routes</w:t>
+      </w:r>
+      <w:proofErr w:type="spellEnd"/>
+      <w:r>
+        <w:rPr>
+          <w:rFonts w:ascii="Consolas" w:eastAsia="Times New Roman" w:hAnsi="Consolas" w:cs="Times New Roman"/>
+          <w:color w:val="D4D4D4"/>
+          <w:sz w:val="21"/>
+          <w:szCs w:val="21"/>
+          <w:lang w:eastAsia="pt-BR"/>
+        </w:rPr>
+        <w:t> = [</w:t>
+      </w:r>
+    </w:p>
+    <w:p>
+      <w:pPr>
+        <w:shd w:val="clear" w:color="auto" w:fill="1E1E1E"/>
+        <w:spacing w:after="0" w:line="285" w:lineRule="atLeast"/>
+        <w:rPr>
+          <w:rFonts w:ascii="Consolas" w:eastAsia="Times New Roman" w:hAnsi="Consolas" w:cs="Times New Roman"/>
+          <w:color w:val="D4D4D4"/>
+          <w:sz w:val="21"/>
+          <w:szCs w:val="21"/>
+          <w:lang w:eastAsia="pt-BR"/>
+        </w:rPr>
+      </w:pPr>
+      <w:r>
+        <w:rPr>
+          <w:rFonts w:ascii="Consolas" w:eastAsia="Times New Roman" w:hAnsi="Consolas" w:cs="Times New Roman"/>
+          <w:color w:val="D4D4D4"/>
+          <w:sz w:val="21"/>
+          <w:szCs w:val="21"/>
+          <w:lang w:eastAsia="pt-BR"/>
+        </w:rPr>
+        <w:t>  </w:t>
+      </w:r>
+      <w:proofErr w:type="gramStart"/>
+      <w:r>
+        <w:rPr>
+          <w:rFonts w:ascii="Consolas" w:eastAsia="Times New Roman" w:hAnsi="Consolas" w:cs="Times New Roman"/>
+          <w:color w:val="D4D4D4"/>
+          <w:sz w:val="21"/>
+          <w:szCs w:val="21"/>
+          <w:lang w:eastAsia="pt-BR"/>
+        </w:rPr>
+        <w:t>{ </w:t>
+      </w:r>
+      <w:r>
+        <w:rPr>
+          <w:rFonts w:ascii="Consolas" w:eastAsia="Times New Roman" w:hAnsi="Consolas" w:cs="Times New Roman"/>
+          <w:color w:val="9CDCFE"/>
+          <w:sz w:val="21"/>
+          <w:szCs w:val="21"/>
+          <w:lang w:eastAsia="pt-BR"/>
+        </w:rPr>
+        <w:t>path</w:t>
+      </w:r>
+      <w:proofErr w:type="gramEnd"/>
+      <w:r>
+        <w:rPr>
+          <w:rFonts w:ascii="Consolas" w:eastAsia="Times New Roman" w:hAnsi="Consolas" w:cs="Times New Roman"/>
+          <w:color w:val="9CDCFE"/>
+          <w:sz w:val="21"/>
+          <w:szCs w:val="21"/>
+          <w:lang w:eastAsia="pt-BR"/>
+        </w:rPr>
+        <w:t>:</w:t>
+      </w:r>
+      <w:r>
+        <w:rPr>
+          <w:rFonts w:ascii="Consolas" w:eastAsia="Times New Roman" w:hAnsi="Consolas" w:cs="Times New Roman"/>
+          <w:color w:val="D4D4D4"/>
+          <w:sz w:val="21"/>
+          <w:szCs w:val="21"/>
+          <w:lang w:eastAsia="pt-BR"/>
+        </w:rPr>
+        <w:t> </w:t>
+      </w:r>
+      <w:r>
+        <w:rPr>
+          <w:rFonts w:ascii="Consolas" w:eastAsia="Times New Roman" w:hAnsi="Consolas" w:cs="Times New Roman"/>
+          <w:b/>
+          <w:bCs/>
+          <w:color w:val="CE9178"/>
+          <w:sz w:val="21"/>
+          <w:szCs w:val="21"/>
+          <w:lang w:eastAsia="pt-BR"/>
+        </w:rPr>
+        <w:t>'</w:t>
+      </w:r>
+      <w:proofErr w:type="spellStart"/>
+      <w:r>
+        <w:rPr>
+          <w:rFonts w:ascii="Consolas" w:eastAsia="Times New Roman" w:hAnsi="Consolas" w:cs="Times New Roman"/>
+          <w:b/>
+          <w:bCs/>
+          <w:color w:val="CE9178"/>
+          <w:sz w:val="21"/>
+          <w:szCs w:val="21"/>
+          <w:lang w:eastAsia="pt-BR"/>
+        </w:rPr>
+        <w:t>nomePathComponent</w:t>
+      </w:r>
+      <w:proofErr w:type="spellEnd"/>
+      <w:r>
+        <w:rPr>
+          <w:rFonts w:ascii="Consolas" w:eastAsia="Times New Roman" w:hAnsi="Consolas" w:cs="Times New Roman"/>
+          <w:b/>
+          <w:bCs/>
+          <w:color w:val="CE9178"/>
+          <w:sz w:val="21"/>
+          <w:szCs w:val="21"/>
+          <w:lang w:eastAsia="pt-BR"/>
+        </w:rPr>
+        <w:t>'</w:t>
+      </w:r>
+      <w:r>
+        <w:rPr>
+          <w:rFonts w:ascii="Consolas" w:eastAsia="Times New Roman" w:hAnsi="Consolas" w:cs="Times New Roman"/>
+          <w:color w:val="D4D4D4"/>
+          <w:sz w:val="21"/>
+          <w:szCs w:val="21"/>
+          <w:lang w:eastAsia="pt-BR"/>
+        </w:rPr>
+        <w:t>, </w:t>
+      </w:r>
+      <w:proofErr w:type="spellStart"/>
+      <w:r>
+        <w:rPr>
+          <w:rFonts w:ascii="Consolas" w:eastAsia="Times New Roman" w:hAnsi="Consolas" w:cs="Times New Roman"/>
+          <w:color w:val="9CDCFE"/>
+          <w:sz w:val="21"/>
+          <w:szCs w:val="21"/>
+          <w:lang w:eastAsia="pt-BR"/>
+        </w:rPr>
+        <w:t>component</w:t>
+      </w:r>
+      <w:proofErr w:type="spellEnd"/>
+      <w:r>
+        <w:rPr>
+          <w:rFonts w:ascii="Consolas" w:eastAsia="Times New Roman" w:hAnsi="Consolas" w:cs="Times New Roman"/>
+          <w:color w:val="9CDCFE"/>
+          <w:sz w:val="21"/>
+          <w:szCs w:val="21"/>
+          <w:lang w:eastAsia="pt-BR"/>
+        </w:rPr>
+        <w:t>:</w:t>
+      </w:r>
+      <w:r>
+        <w:rPr>
+          <w:rFonts w:ascii="Consolas" w:eastAsia="Times New Roman" w:hAnsi="Consolas" w:cs="Times New Roman"/>
+          <w:color w:val="D4D4D4"/>
+          <w:sz w:val="21"/>
+          <w:szCs w:val="21"/>
+          <w:lang w:eastAsia="pt-BR"/>
+        </w:rPr>
+        <w:t> </w:t>
+      </w:r>
+      <w:proofErr w:type="spellStart"/>
+      <w:r>
+        <w:rPr>
+          <w:rFonts w:ascii="Consolas" w:eastAsia="Times New Roman" w:hAnsi="Consolas" w:cs="Times New Roman"/>
+          <w:b/>
+          <w:bCs/>
+          <w:color w:val="9CDCFE"/>
+          <w:sz w:val="21"/>
+          <w:szCs w:val="21"/>
+          <w:lang w:eastAsia="pt-BR"/>
+        </w:rPr>
+        <w:t>NomeDoComponente</w:t>
+      </w:r>
+      <w:proofErr w:type="spellEnd"/>
+      <w:r>
+        <w:rPr>
+          <w:rFonts w:ascii="Consolas" w:eastAsia="Times New Roman" w:hAnsi="Consolas" w:cs="Times New Roman"/>
+          <w:color w:val="D4D4D4"/>
+          <w:sz w:val="21"/>
+          <w:szCs w:val="21"/>
+          <w:lang w:eastAsia="pt-BR"/>
+        </w:rPr>
+        <w:t> }</w:t>
+      </w:r>
+      <w:r>
+        <w:rPr>
+          <w:rFonts w:ascii="Consolas" w:eastAsia="Times New Roman" w:hAnsi="Consolas" w:cs="Times New Roman"/>
+          <w:color w:val="D4D4D4"/>
+          <w:sz w:val="21"/>
+          <w:szCs w:val="21"/>
+          <w:lang w:eastAsia="pt-BR"/>
+        </w:rPr>
+        <w:t>,</w:t>
+      </w:r>
+    </w:p>
+    <w:p>
+      <w:pPr>
+        <w:shd w:val="clear" w:color="auto" w:fill="1E1E1E"/>
+        <w:spacing w:after="0" w:line="285" w:lineRule="atLeast"/>
+        <w:rPr>
+          <w:rFonts w:ascii="Consolas" w:eastAsia="Times New Roman" w:hAnsi="Consolas" w:cs="Times New Roman"/>
+          <w:color w:val="D4D4D4"/>
+          <w:sz w:val="21"/>
+          <w:szCs w:val="21"/>
+          <w:lang w:eastAsia="pt-BR"/>
+        </w:rPr>
+      </w:pPr>
+      <w:r>
+        <w:rPr>
+          <w:rFonts w:ascii="Consolas" w:eastAsia="Times New Roman" w:hAnsi="Consolas" w:cs="Times New Roman"/>
+          <w:color w:val="D4D4D4"/>
+          <w:sz w:val="21"/>
+          <w:szCs w:val="21"/>
+          <w:lang w:eastAsia="pt-BR"/>
+        </w:rPr>
+        <w:t xml:space="preserve">  </w:t>
+      </w:r>
+      <w:proofErr w:type="gramStart"/>
+      <w:r>
+        <w:rPr>
+          <w:rFonts w:ascii="Consolas" w:eastAsia="Times New Roman" w:hAnsi="Consolas" w:cs="Times New Roman"/>
+          <w:color w:val="D4D4D4"/>
+          <w:sz w:val="21"/>
+          <w:szCs w:val="21"/>
+          <w:lang w:eastAsia="pt-BR"/>
+        </w:rPr>
+        <w:t>{ </w:t>
+      </w:r>
+      <w:r>
+        <w:rPr>
+          <w:rFonts w:ascii="Consolas" w:eastAsia="Times New Roman" w:hAnsi="Consolas" w:cs="Times New Roman"/>
+          <w:color w:val="9CDCFE"/>
+          <w:sz w:val="21"/>
+          <w:szCs w:val="21"/>
+          <w:lang w:eastAsia="pt-BR"/>
+        </w:rPr>
+        <w:t>path</w:t>
+      </w:r>
+      <w:proofErr w:type="gramEnd"/>
+      <w:r>
+        <w:rPr>
+          <w:rFonts w:ascii="Consolas" w:eastAsia="Times New Roman" w:hAnsi="Consolas" w:cs="Times New Roman"/>
+          <w:color w:val="9CDCFE"/>
+          <w:sz w:val="21"/>
+          <w:szCs w:val="21"/>
+          <w:lang w:eastAsia="pt-BR"/>
+        </w:rPr>
+        <w:t>:</w:t>
+      </w:r>
+      <w:r>
+        <w:rPr>
+          <w:rFonts w:ascii="Consolas" w:eastAsia="Times New Roman" w:hAnsi="Consolas" w:cs="Times New Roman"/>
+          <w:color w:val="D4D4D4"/>
+          <w:sz w:val="21"/>
+          <w:szCs w:val="21"/>
+          <w:lang w:eastAsia="pt-BR"/>
+        </w:rPr>
+        <w:t> </w:t>
+      </w:r>
+      <w:r>
+        <w:rPr>
+          <w:rFonts w:ascii="Consolas" w:eastAsia="Times New Roman" w:hAnsi="Consolas" w:cs="Times New Roman"/>
+          <w:color w:val="CE9178"/>
+          <w:sz w:val="21"/>
+          <w:szCs w:val="21"/>
+          <w:lang w:eastAsia="pt-BR"/>
+        </w:rPr>
+        <w:t>'home'</w:t>
+      </w:r>
+      <w:r>
+        <w:rPr>
+          <w:rFonts w:ascii="Consolas" w:eastAsia="Times New Roman" w:hAnsi="Consolas" w:cs="Times New Roman"/>
+          <w:color w:val="D4D4D4"/>
+          <w:sz w:val="21"/>
+          <w:szCs w:val="21"/>
+          <w:lang w:eastAsia="pt-BR"/>
+        </w:rPr>
+        <w:t>, </w:t>
+      </w:r>
+      <w:proofErr w:type="spellStart"/>
+      <w:r>
+        <w:rPr>
+          <w:rFonts w:ascii="Consolas" w:eastAsia="Times New Roman" w:hAnsi="Consolas" w:cs="Times New Roman"/>
+          <w:color w:val="4EC9B0"/>
+          <w:sz w:val="21"/>
+          <w:szCs w:val="21"/>
+          <w:lang w:eastAsia="pt-BR"/>
+        </w:rPr>
+        <w:t>component</w:t>
+      </w:r>
+      <w:proofErr w:type="spellEnd"/>
+      <w:r>
+        <w:rPr>
+          <w:rFonts w:ascii="Consolas" w:eastAsia="Times New Roman" w:hAnsi="Consolas" w:cs="Times New Roman"/>
+          <w:color w:val="9CDCFE"/>
+          <w:sz w:val="21"/>
+          <w:szCs w:val="21"/>
+          <w:lang w:eastAsia="pt-BR"/>
+        </w:rPr>
+        <w:t>:</w:t>
+      </w:r>
+      <w:r>
+        <w:rPr>
+          <w:rFonts w:ascii="Consolas" w:eastAsia="Times New Roman" w:hAnsi="Consolas" w:cs="Times New Roman"/>
+          <w:color w:val="D4D4D4"/>
+          <w:sz w:val="21"/>
+          <w:szCs w:val="21"/>
+          <w:lang w:eastAsia="pt-BR"/>
+        </w:rPr>
+        <w:t> </w:t>
+      </w:r>
+      <w:proofErr w:type="spellStart"/>
+      <w:r>
+        <w:rPr>
+          <w:rFonts w:ascii="Consolas" w:eastAsia="Times New Roman" w:hAnsi="Consolas" w:cs="Times New Roman"/>
+          <w:color w:val="4EC9B0"/>
+          <w:sz w:val="21"/>
+          <w:szCs w:val="21"/>
+          <w:lang w:eastAsia="pt-BR"/>
+        </w:rPr>
+        <w:t>HomeComponent</w:t>
+      </w:r>
+      <w:proofErr w:type="spellEnd"/>
+      <w:r>
+        <w:rPr>
+          <w:rFonts w:ascii="Consolas" w:eastAsia="Times New Roman" w:hAnsi="Consolas" w:cs="Times New Roman"/>
+          <w:color w:val="D4D4D4"/>
+          <w:sz w:val="21"/>
+          <w:szCs w:val="21"/>
+          <w:lang w:eastAsia="pt-BR"/>
+        </w:rPr>
+        <w:t> },</w:t>
+      </w:r>
+    </w:p>
+    <w:p>
+      <w:pPr>
+        <w:shd w:val="clear" w:color="auto" w:fill="1E1E1E"/>
+        <w:spacing w:after="0" w:line="285" w:lineRule="atLeast"/>
+        <w:rPr>
+          <w:rFonts w:ascii="Consolas" w:eastAsia="Times New Roman" w:hAnsi="Consolas" w:cs="Times New Roman"/>
+          <w:color w:val="D4D4D4"/>
+          <w:sz w:val="21"/>
+          <w:szCs w:val="21"/>
+          <w:lang w:eastAsia="pt-BR"/>
+        </w:rPr>
+      </w:pPr>
+      <w:r>
+        <w:rPr>
+          <w:rFonts w:ascii="Consolas" w:eastAsia="Times New Roman" w:hAnsi="Consolas" w:cs="Times New Roman"/>
+          <w:color w:val="D4D4D4"/>
+          <w:sz w:val="21"/>
+          <w:szCs w:val="21"/>
+          <w:lang w:eastAsia="pt-BR"/>
+        </w:rPr>
+        <w:t>  </w:t>
+      </w:r>
+      <w:proofErr w:type="gramStart"/>
+      <w:r>
+        <w:rPr>
+          <w:rFonts w:ascii="Consolas" w:eastAsia="Times New Roman" w:hAnsi="Consolas" w:cs="Times New Roman"/>
+          <w:color w:val="D4D4D4"/>
+          <w:sz w:val="21"/>
+          <w:szCs w:val="21"/>
+          <w:lang w:eastAsia="pt-BR"/>
+        </w:rPr>
+        <w:t>{ </w:t>
+      </w:r>
+      <w:r>
+        <w:rPr>
+          <w:rFonts w:ascii="Consolas" w:eastAsia="Times New Roman" w:hAnsi="Consolas" w:cs="Times New Roman"/>
+          <w:color w:val="9CDCFE"/>
+          <w:sz w:val="21"/>
+          <w:szCs w:val="21"/>
+          <w:lang w:eastAsia="pt-BR"/>
+        </w:rPr>
+        <w:t>path</w:t>
+      </w:r>
+      <w:proofErr w:type="gramEnd"/>
+      <w:r>
+        <w:rPr>
+          <w:rFonts w:ascii="Consolas" w:eastAsia="Times New Roman" w:hAnsi="Consolas" w:cs="Times New Roman"/>
+          <w:color w:val="9CDCFE"/>
+          <w:sz w:val="21"/>
+          <w:szCs w:val="21"/>
+          <w:lang w:eastAsia="pt-BR"/>
+        </w:rPr>
+        <w:t>:</w:t>
+      </w:r>
+      <w:r>
+        <w:rPr>
+          <w:rFonts w:ascii="Consolas" w:eastAsia="Times New Roman" w:hAnsi="Consolas" w:cs="Times New Roman"/>
+          <w:color w:val="D4D4D4"/>
+          <w:sz w:val="21"/>
+          <w:szCs w:val="21"/>
+          <w:lang w:eastAsia="pt-BR"/>
+        </w:rPr>
+        <w:t> </w:t>
+      </w:r>
+      <w:r>
+        <w:rPr>
+          <w:rFonts w:ascii="Consolas" w:eastAsia="Times New Roman" w:hAnsi="Consolas" w:cs="Times New Roman"/>
+          <w:color w:val="CE9178"/>
+          <w:sz w:val="21"/>
+          <w:szCs w:val="21"/>
+          <w:lang w:eastAsia="pt-BR"/>
+        </w:rPr>
+        <w:t>'</w:t>
+      </w:r>
+      <w:proofErr w:type="spellStart"/>
+      <w:r>
+        <w:rPr>
+          <w:rFonts w:ascii="Consolas" w:eastAsia="Times New Roman" w:hAnsi="Consolas" w:cs="Times New Roman"/>
+          <w:color w:val="CE9178"/>
+          <w:sz w:val="21"/>
+          <w:szCs w:val="21"/>
+          <w:lang w:eastAsia="pt-BR"/>
+        </w:rPr>
+        <w:t>usuario</w:t>
+      </w:r>
+      <w:proofErr w:type="spellEnd"/>
+      <w:r>
+        <w:rPr>
+          <w:rFonts w:ascii="Consolas" w:eastAsia="Times New Roman" w:hAnsi="Consolas" w:cs="Times New Roman"/>
+          <w:color w:val="CE9178"/>
+          <w:sz w:val="21"/>
+          <w:szCs w:val="21"/>
+          <w:lang w:eastAsia="pt-BR"/>
+        </w:rPr>
+        <w:t>'</w:t>
+      </w:r>
+      <w:r>
+        <w:rPr>
+          <w:rFonts w:ascii="Consolas" w:eastAsia="Times New Roman" w:hAnsi="Consolas" w:cs="Times New Roman"/>
+          <w:color w:val="D4D4D4"/>
+          <w:sz w:val="21"/>
+          <w:szCs w:val="21"/>
+          <w:lang w:eastAsia="pt-BR"/>
+        </w:rPr>
+        <w:t>, </w:t>
+      </w:r>
+      <w:proofErr w:type="spellStart"/>
+      <w:r>
+        <w:rPr>
+          <w:rFonts w:ascii="Consolas" w:eastAsia="Times New Roman" w:hAnsi="Consolas" w:cs="Times New Roman"/>
+          <w:color w:val="4EC9B0"/>
+          <w:sz w:val="21"/>
+          <w:szCs w:val="21"/>
+          <w:lang w:eastAsia="pt-BR"/>
+        </w:rPr>
+        <w:t>component</w:t>
+      </w:r>
+      <w:proofErr w:type="spellEnd"/>
+      <w:r>
+        <w:rPr>
+          <w:rFonts w:ascii="Consolas" w:eastAsia="Times New Roman" w:hAnsi="Consolas" w:cs="Times New Roman"/>
+          <w:color w:val="9CDCFE"/>
+          <w:sz w:val="21"/>
+          <w:szCs w:val="21"/>
+          <w:lang w:eastAsia="pt-BR"/>
+        </w:rPr>
+        <w:t>:</w:t>
+      </w:r>
+      <w:r>
+        <w:rPr>
+          <w:rFonts w:ascii="Consolas" w:eastAsia="Times New Roman" w:hAnsi="Consolas" w:cs="Times New Roman"/>
+          <w:color w:val="D4D4D4"/>
+          <w:sz w:val="21"/>
+          <w:szCs w:val="21"/>
+          <w:lang w:eastAsia="pt-BR"/>
+        </w:rPr>
+        <w:t> </w:t>
+      </w:r>
+      <w:proofErr w:type="spellStart"/>
+      <w:r>
+        <w:rPr>
+          <w:rFonts w:ascii="Consolas" w:eastAsia="Times New Roman" w:hAnsi="Consolas" w:cs="Times New Roman"/>
+          <w:color w:val="4EC9B0"/>
+          <w:sz w:val="21"/>
+          <w:szCs w:val="21"/>
+          <w:lang w:eastAsia="pt-BR"/>
+        </w:rPr>
+        <w:t>UsuarioComponent</w:t>
+      </w:r>
+      <w:proofErr w:type="spellEnd"/>
+      <w:r>
+        <w:rPr>
+          <w:rFonts w:ascii="Consolas" w:eastAsia="Times New Roman" w:hAnsi="Consolas" w:cs="Times New Roman"/>
+          <w:color w:val="D4D4D4"/>
+          <w:sz w:val="21"/>
+          <w:szCs w:val="21"/>
+          <w:lang w:eastAsia="pt-BR"/>
+        </w:rPr>
+        <w:t> },</w:t>
+      </w:r>
+    </w:p>
+    <w:p>
+      <w:pPr>
+        <w:shd w:val="clear" w:color="auto" w:fill="1E1E1E"/>
+        <w:spacing w:after="0" w:line="285" w:lineRule="atLeast"/>
+        <w:rPr>
+          <w:rFonts w:ascii="Consolas" w:eastAsia="Times New Roman" w:hAnsi="Consolas" w:cs="Times New Roman"/>
+          <w:color w:val="D4D4D4"/>
+          <w:sz w:val="21"/>
+          <w:szCs w:val="21"/>
+          <w:lang w:eastAsia="pt-BR"/>
+        </w:rPr>
+      </w:pPr>
+      <w:r>
+        <w:rPr>
+          <w:rFonts w:ascii="Consolas" w:eastAsia="Times New Roman" w:hAnsi="Consolas" w:cs="Times New Roman"/>
+          <w:color w:val="D4D4D4"/>
+          <w:sz w:val="21"/>
+          <w:szCs w:val="21"/>
+          <w:lang w:eastAsia="pt-BR"/>
+        </w:rPr>
+        <w:t>  </w:t>
+      </w:r>
+      <w:proofErr w:type="gramStart"/>
+      <w:r>
+        <w:rPr>
+          <w:rFonts w:ascii="Consolas" w:eastAsia="Times New Roman" w:hAnsi="Consolas" w:cs="Times New Roman"/>
+          <w:color w:val="D4D4D4"/>
+          <w:sz w:val="21"/>
+          <w:szCs w:val="21"/>
+          <w:lang w:eastAsia="pt-BR"/>
+        </w:rPr>
+        <w:t>{ </w:t>
+      </w:r>
+      <w:r>
+        <w:rPr>
+          <w:rFonts w:ascii="Consolas" w:eastAsia="Times New Roman" w:hAnsi="Consolas" w:cs="Times New Roman"/>
+          <w:color w:val="9CDCFE"/>
+          <w:sz w:val="21"/>
+          <w:szCs w:val="21"/>
+          <w:lang w:eastAsia="pt-BR"/>
+        </w:rPr>
+        <w:t>path</w:t>
+      </w:r>
+      <w:proofErr w:type="gramEnd"/>
+      <w:r>
+        <w:rPr>
+          <w:rFonts w:ascii="Consolas" w:eastAsia="Times New Roman" w:hAnsi="Consolas" w:cs="Times New Roman"/>
+          <w:color w:val="9CDCFE"/>
+          <w:sz w:val="21"/>
+          <w:szCs w:val="21"/>
+          <w:lang w:eastAsia="pt-BR"/>
+        </w:rPr>
+        <w:t>:</w:t>
+      </w:r>
+      <w:r>
+        <w:rPr>
+          <w:rFonts w:ascii="Consolas" w:eastAsia="Times New Roman" w:hAnsi="Consolas" w:cs="Times New Roman"/>
+          <w:color w:val="D4D4D4"/>
+          <w:sz w:val="21"/>
+          <w:szCs w:val="21"/>
+          <w:lang w:eastAsia="pt-BR"/>
+        </w:rPr>
+        <w:t> </w:t>
+      </w:r>
+      <w:r>
+        <w:rPr>
+          <w:rFonts w:ascii="Consolas" w:eastAsia="Times New Roman" w:hAnsi="Consolas" w:cs="Times New Roman"/>
+          <w:color w:val="CE9178"/>
+          <w:sz w:val="21"/>
+          <w:szCs w:val="21"/>
+          <w:lang w:eastAsia="pt-BR"/>
+        </w:rPr>
+        <w:t>''</w:t>
+      </w:r>
+      <w:r>
+        <w:rPr>
+          <w:rFonts w:ascii="Consolas" w:eastAsia="Times New Roman" w:hAnsi="Consolas" w:cs="Times New Roman"/>
+          <w:color w:val="D4D4D4"/>
+          <w:sz w:val="21"/>
+          <w:szCs w:val="21"/>
+          <w:lang w:eastAsia="pt-BR"/>
+        </w:rPr>
+        <w:t>, </w:t>
+      </w:r>
+      <w:proofErr w:type="spellStart"/>
+      <w:r>
+        <w:rPr>
+          <w:rFonts w:ascii="Consolas" w:eastAsia="Times New Roman" w:hAnsi="Consolas" w:cs="Times New Roman"/>
+          <w:color w:val="9CDCFE"/>
+          <w:sz w:val="21"/>
+          <w:szCs w:val="21"/>
+          <w:lang w:eastAsia="pt-BR"/>
+        </w:rPr>
+        <w:t>pathMatch</w:t>
+      </w:r>
+      <w:proofErr w:type="spellEnd"/>
+      <w:r>
+        <w:rPr>
+          <w:rFonts w:ascii="Consolas" w:eastAsia="Times New Roman" w:hAnsi="Consolas" w:cs="Times New Roman"/>
+          <w:color w:val="9CDCFE"/>
+          <w:sz w:val="21"/>
+          <w:szCs w:val="21"/>
+          <w:lang w:eastAsia="pt-BR"/>
+        </w:rPr>
+        <w:t>:</w:t>
+      </w:r>
+      <w:r>
+        <w:rPr>
+          <w:rFonts w:ascii="Consolas" w:eastAsia="Times New Roman" w:hAnsi="Consolas" w:cs="Times New Roman"/>
+          <w:color w:val="CE9178"/>
+          <w:sz w:val="21"/>
+          <w:szCs w:val="21"/>
+          <w:lang w:eastAsia="pt-BR"/>
+        </w:rPr>
+        <w:t>'full'</w:t>
+      </w:r>
+      <w:r>
+        <w:rPr>
+          <w:rFonts w:ascii="Consolas" w:eastAsia="Times New Roman" w:hAnsi="Consolas" w:cs="Times New Roman"/>
+          <w:color w:val="D4D4D4"/>
+          <w:sz w:val="21"/>
+          <w:szCs w:val="21"/>
+          <w:lang w:eastAsia="pt-BR"/>
+        </w:rPr>
+        <w:t>, </w:t>
+      </w:r>
+      <w:proofErr w:type="spellStart"/>
+      <w:r>
+        <w:rPr>
+          <w:rFonts w:ascii="Consolas" w:eastAsia="Times New Roman" w:hAnsi="Consolas" w:cs="Times New Roman"/>
+          <w:color w:val="9CDCFE"/>
+          <w:sz w:val="21"/>
+          <w:szCs w:val="21"/>
+          <w:lang w:eastAsia="pt-BR"/>
+        </w:rPr>
+        <w:t>redirectTo</w:t>
+      </w:r>
+      <w:proofErr w:type="spellEnd"/>
+      <w:r>
+        <w:rPr>
+          <w:rFonts w:ascii="Consolas" w:eastAsia="Times New Roman" w:hAnsi="Consolas" w:cs="Times New Roman"/>
+          <w:color w:val="9CDCFE"/>
+          <w:sz w:val="21"/>
+          <w:szCs w:val="21"/>
+          <w:lang w:eastAsia="pt-BR"/>
+        </w:rPr>
+        <w:t>:</w:t>
+      </w:r>
+      <w:r>
+        <w:rPr>
+          <w:rFonts w:ascii="Consolas" w:eastAsia="Times New Roman" w:hAnsi="Consolas" w:cs="Times New Roman"/>
+          <w:color w:val="CE9178"/>
+          <w:sz w:val="21"/>
+          <w:szCs w:val="21"/>
+          <w:lang w:eastAsia="pt-BR"/>
+        </w:rPr>
+        <w:t>'/home'</w:t>
+      </w:r>
+      <w:r>
+        <w:rPr>
+          <w:rFonts w:ascii="Consolas" w:eastAsia="Times New Roman" w:hAnsi="Consolas" w:cs="Times New Roman"/>
+          <w:color w:val="D4D4D4"/>
+          <w:sz w:val="21"/>
+          <w:szCs w:val="21"/>
+          <w:lang w:eastAsia="pt-BR"/>
+        </w:rPr>
+        <w:t> },</w:t>
+      </w:r>
+    </w:p>
+    <w:p>
+      <w:pPr>
+        <w:shd w:val="clear" w:color="auto" w:fill="1E1E1E"/>
+        <w:spacing w:after="0" w:line="285" w:lineRule="atLeast"/>
+        <w:rPr>
+          <w:rFonts w:ascii="Consolas" w:eastAsia="Times New Roman" w:hAnsi="Consolas" w:cs="Times New Roman"/>
+          <w:color w:val="D4D4D4"/>
+          <w:sz w:val="21"/>
+          <w:szCs w:val="21"/>
+          <w:lang w:eastAsia="pt-BR"/>
+        </w:rPr>
+      </w:pPr>
+    </w:p>
+    <w:p>
+      <w:pPr>
+        <w:shd w:val="clear" w:color="auto" w:fill="1E1E1E"/>
+        <w:spacing w:after="0" w:line="285" w:lineRule="atLeast"/>
+        <w:rPr>
+          <w:rFonts w:ascii="Consolas" w:eastAsia="Times New Roman" w:hAnsi="Consolas" w:cs="Times New Roman"/>
+          <w:color w:val="D4D4D4"/>
+          <w:sz w:val="21"/>
+          <w:szCs w:val="21"/>
+          <w:lang w:eastAsia="pt-BR"/>
+        </w:rPr>
+      </w:pPr>
+      <w:r>
+        <w:rPr>
+          <w:rFonts w:ascii="Consolas" w:eastAsia="Times New Roman" w:hAnsi="Consolas" w:cs="Times New Roman"/>
+          <w:color w:val="D4D4D4"/>
+          <w:sz w:val="21"/>
+          <w:szCs w:val="21"/>
+          <w:lang w:eastAsia="pt-BR"/>
+        </w:rPr>
+        <w:t>];</w:t>
+      </w:r>
+    </w:p>
+    <w:p>
+      <w:pPr>
+        <w:shd w:val="clear" w:color="auto" w:fill="1E1E1E"/>
+        <w:spacing w:after="240" w:line="285" w:lineRule="atLeast"/>
+        <w:rPr>
+          <w:rFonts w:ascii="Consolas" w:eastAsia="Times New Roman" w:hAnsi="Consolas" w:cs="Times New Roman"/>
+          <w:color w:val="D4D4D4"/>
+          <w:sz w:val="21"/>
+          <w:szCs w:val="21"/>
+          <w:lang w:eastAsia="pt-BR"/>
+        </w:rPr>
+      </w:pPr>
+    </w:p>
+    <w:p>
+      <w:pPr>
+        <w:shd w:val="clear" w:color="auto" w:fill="1E1E1E"/>
+        <w:spacing w:after="0" w:line="285" w:lineRule="atLeast"/>
+        <w:rPr>
+          <w:rFonts w:ascii="Consolas" w:eastAsia="Times New Roman" w:hAnsi="Consolas" w:cs="Times New Roman"/>
+          <w:color w:val="D4D4D4"/>
+          <w:sz w:val="21"/>
+          <w:szCs w:val="21"/>
+          <w:lang w:eastAsia="pt-BR"/>
+        </w:rPr>
+      </w:pPr>
+      <w:r>
+        <w:rPr>
+          <w:rFonts w:ascii="Consolas" w:eastAsia="Times New Roman" w:hAnsi="Consolas" w:cs="Times New Roman"/>
+          <w:color w:val="D4D4D4"/>
+          <w:sz w:val="21"/>
+          <w:szCs w:val="21"/>
+          <w:lang w:eastAsia="pt-BR"/>
+        </w:rPr>
+        <w:t>@</w:t>
+      </w:r>
+      <w:proofErr w:type="spellStart"/>
+      <w:proofErr w:type="gramStart"/>
+      <w:r>
+        <w:rPr>
+          <w:rFonts w:ascii="Consolas" w:eastAsia="Times New Roman" w:hAnsi="Consolas" w:cs="Times New Roman"/>
+          <w:color w:val="4EC9B0"/>
+          <w:sz w:val="21"/>
+          <w:szCs w:val="21"/>
+          <w:lang w:eastAsia="pt-BR"/>
+        </w:rPr>
+        <w:t>NgModule</w:t>
+      </w:r>
+      <w:proofErr w:type="spellEnd"/>
+      <w:r>
+        <w:rPr>
+          <w:rFonts w:ascii="Consolas" w:eastAsia="Times New Roman" w:hAnsi="Consolas" w:cs="Times New Roman"/>
+          <w:color w:val="D4D4D4"/>
+          <w:sz w:val="21"/>
+          <w:szCs w:val="21"/>
+          <w:lang w:eastAsia="pt-BR"/>
+        </w:rPr>
+        <w:t>(</w:t>
+      </w:r>
+      <w:proofErr w:type="gramEnd"/>
+      <w:r>
+        <w:rPr>
+          <w:rFonts w:ascii="Consolas" w:eastAsia="Times New Roman" w:hAnsi="Consolas" w:cs="Times New Roman"/>
+          <w:color w:val="D4D4D4"/>
+          <w:sz w:val="21"/>
+          <w:szCs w:val="21"/>
+          <w:lang w:eastAsia="pt-BR"/>
+        </w:rPr>
+        <w:t>{</w:t>
+      </w:r>
+    </w:p>
+    <w:p>
+      <w:pPr>
+        <w:shd w:val="clear" w:color="auto" w:fill="1E1E1E"/>
+        <w:spacing w:after="0" w:line="285" w:lineRule="atLeast"/>
+        <w:rPr>
+          <w:rFonts w:ascii="Consolas" w:eastAsia="Times New Roman" w:hAnsi="Consolas" w:cs="Times New Roman"/>
+          <w:color w:val="D4D4D4"/>
+          <w:sz w:val="21"/>
+          <w:szCs w:val="21"/>
+          <w:lang w:eastAsia="pt-BR"/>
+        </w:rPr>
+      </w:pPr>
+      <w:r>
+        <w:rPr>
+          <w:rFonts w:ascii="Consolas" w:eastAsia="Times New Roman" w:hAnsi="Consolas" w:cs="Times New Roman"/>
+          <w:color w:val="D4D4D4"/>
+          <w:sz w:val="21"/>
+          <w:szCs w:val="21"/>
+          <w:lang w:eastAsia="pt-BR"/>
+        </w:rPr>
+        <w:t>  </w:t>
+      </w:r>
+      <w:proofErr w:type="spellStart"/>
+      <w:r>
+        <w:rPr>
+          <w:rFonts w:ascii="Consolas" w:eastAsia="Times New Roman" w:hAnsi="Consolas" w:cs="Times New Roman"/>
+          <w:color w:val="9CDCFE"/>
+          <w:sz w:val="21"/>
+          <w:szCs w:val="21"/>
+          <w:lang w:eastAsia="pt-BR"/>
+        </w:rPr>
+        <w:t>declarations</w:t>
+      </w:r>
+      <w:proofErr w:type="spellEnd"/>
+      <w:r>
+        <w:rPr>
+          <w:rFonts w:ascii="Consolas" w:eastAsia="Times New Roman" w:hAnsi="Consolas" w:cs="Times New Roman"/>
+          <w:color w:val="9CDCFE"/>
+          <w:sz w:val="21"/>
+          <w:szCs w:val="21"/>
+          <w:lang w:eastAsia="pt-BR"/>
+        </w:rPr>
+        <w:t>:</w:t>
+      </w:r>
+      <w:r>
+        <w:rPr>
+          <w:rFonts w:ascii="Consolas" w:eastAsia="Times New Roman" w:hAnsi="Consolas" w:cs="Times New Roman"/>
+          <w:color w:val="D4D4D4"/>
+          <w:sz w:val="21"/>
+          <w:szCs w:val="21"/>
+          <w:lang w:eastAsia="pt-BR"/>
+        </w:rPr>
+        <w:t> [],</w:t>
+      </w:r>
+    </w:p>
+    <w:p>
+      <w:pPr>
+        <w:shd w:val="clear" w:color="auto" w:fill="1E1E1E"/>
+        <w:spacing w:after="0" w:line="285" w:lineRule="atLeast"/>
+        <w:rPr>
+          <w:rFonts w:ascii="Consolas" w:eastAsia="Times New Roman" w:hAnsi="Consolas" w:cs="Times New Roman"/>
+          <w:color w:val="D4D4D4"/>
+          <w:sz w:val="21"/>
+          <w:szCs w:val="21"/>
+          <w:lang w:eastAsia="pt-BR"/>
+        </w:rPr>
+      </w:pPr>
+      <w:r>
+        <w:rPr>
+          <w:rFonts w:ascii="Consolas" w:eastAsia="Times New Roman" w:hAnsi="Consolas" w:cs="Times New Roman"/>
+          <w:color w:val="D4D4D4"/>
+          <w:sz w:val="21"/>
+          <w:szCs w:val="21"/>
+          <w:lang w:eastAsia="pt-BR"/>
+        </w:rPr>
+        <w:t>  </w:t>
+      </w:r>
+      <w:proofErr w:type="spellStart"/>
+      <w:r>
+        <w:rPr>
+          <w:rFonts w:ascii="Consolas" w:eastAsia="Times New Roman" w:hAnsi="Consolas" w:cs="Times New Roman"/>
+          <w:color w:val="9CDCFE"/>
+          <w:sz w:val="21"/>
+          <w:szCs w:val="21"/>
+          <w:lang w:eastAsia="pt-BR"/>
+        </w:rPr>
+        <w:t>imports</w:t>
+      </w:r>
+      <w:proofErr w:type="spellEnd"/>
+      <w:r>
+        <w:rPr>
+          <w:rFonts w:ascii="Consolas" w:eastAsia="Times New Roman" w:hAnsi="Consolas" w:cs="Times New Roman"/>
+          <w:color w:val="9CDCFE"/>
+          <w:sz w:val="21"/>
+          <w:szCs w:val="21"/>
+          <w:lang w:eastAsia="pt-BR"/>
+        </w:rPr>
+        <w:t>:</w:t>
+      </w:r>
+      <w:r>
+        <w:rPr>
+          <w:rFonts w:ascii="Consolas" w:eastAsia="Times New Roman" w:hAnsi="Consolas" w:cs="Times New Roman"/>
+          <w:color w:val="D4D4D4"/>
+          <w:sz w:val="21"/>
+          <w:szCs w:val="21"/>
+          <w:lang w:eastAsia="pt-BR"/>
+        </w:rPr>
+        <w:t> [</w:t>
+      </w:r>
+    </w:p>
+    <w:p>
+      <w:pPr>
+        <w:shd w:val="clear" w:color="auto" w:fill="1E1E1E"/>
+        <w:spacing w:line="285" w:lineRule="atLeast"/>
+        <w:rPr>
+          <w:rFonts w:ascii="Consolas" w:eastAsia="Times New Roman" w:hAnsi="Consolas" w:cs="Times New Roman"/>
+          <w:color w:val="D4D4D4"/>
+          <w:sz w:val="21"/>
+          <w:szCs w:val="21"/>
+          <w:lang w:eastAsia="pt-BR"/>
+        </w:rPr>
+      </w:pPr>
+      <w:r>
+        <w:rPr>
+          <w:rFonts w:ascii="Consolas" w:eastAsia="Times New Roman" w:hAnsi="Consolas" w:cs="Times New Roman"/>
+          <w:color w:val="D4D4D4"/>
+          <w:sz w:val="21"/>
+          <w:szCs w:val="21"/>
+          <w:lang w:eastAsia="pt-BR"/>
+        </w:rPr>
+        <w:t>    </w:t>
+      </w:r>
+      <w:proofErr w:type="spellStart"/>
+      <w:r>
+        <w:rPr>
+          <w:rFonts w:ascii="Consolas" w:eastAsia="Times New Roman" w:hAnsi="Consolas" w:cs="Times New Roman"/>
+          <w:color w:val="4EC9B0"/>
+          <w:sz w:val="21"/>
+          <w:szCs w:val="21"/>
+          <w:lang w:eastAsia="pt-BR"/>
+        </w:rPr>
+        <w:t>RouterModule</w:t>
+      </w:r>
+      <w:r>
+        <w:rPr>
+          <w:rFonts w:ascii="Consolas" w:eastAsia="Times New Roman" w:hAnsi="Consolas" w:cs="Times New Roman"/>
+          <w:color w:val="D4D4D4"/>
+          <w:sz w:val="21"/>
+          <w:szCs w:val="21"/>
+          <w:lang w:eastAsia="pt-BR"/>
+        </w:rPr>
+        <w:t>.</w:t>
+      </w:r>
+      <w:r>
+        <w:rPr>
+          <w:rFonts w:ascii="Consolas" w:eastAsia="Times New Roman" w:hAnsi="Consolas" w:cs="Times New Roman"/>
+          <w:color w:val="DCDCAA"/>
+          <w:sz w:val="21"/>
+          <w:szCs w:val="21"/>
+          <w:lang w:eastAsia="pt-BR"/>
+        </w:rPr>
+        <w:t>forRoot</w:t>
+      </w:r>
+      <w:proofErr w:type="spellEnd"/>
+      <w:r>
+        <w:rPr>
+          <w:rFonts w:ascii="Consolas" w:eastAsia="Times New Roman" w:hAnsi="Consolas" w:cs="Times New Roman"/>
+          <w:color w:val="D4D4D4"/>
+          <w:sz w:val="21"/>
+          <w:szCs w:val="21"/>
+          <w:lang w:eastAsia="pt-BR"/>
+        </w:rPr>
+        <w:t>(</w:t>
+      </w:r>
+      <w:proofErr w:type="spellStart"/>
+      <w:r>
+        <w:rPr>
+          <w:rFonts w:ascii="Consolas" w:eastAsia="Times New Roman" w:hAnsi="Consolas" w:cs="Times New Roman"/>
+          <w:color w:val="51B6C4"/>
+          <w:sz w:val="21"/>
+          <w:szCs w:val="21"/>
+          <w:lang w:eastAsia="pt-BR"/>
+        </w:rPr>
+        <w:t>routes</w:t>
+      </w:r>
+      <w:proofErr w:type="spellEnd"/>
+      <w:r>
+        <w:rPr>
+          <w:rFonts w:ascii="Consolas" w:eastAsia="Times New Roman" w:hAnsi="Consolas" w:cs="Times New Roman"/>
+          <w:color w:val="D4D4D4"/>
+          <w:sz w:val="21"/>
+          <w:szCs w:val="21"/>
+          <w:lang w:eastAsia="pt-BR"/>
+        </w:rPr>
+        <w:t>)</w:t>
+      </w:r>
+      <w:r>
+        <w:rPr>
+          <w:rFonts w:ascii="Consolas" w:eastAsia="Times New Roman" w:hAnsi="Consolas" w:cs="Times New Roman"/>
+          <w:color w:val="D4D4D4"/>
+          <w:sz w:val="21"/>
+          <w:szCs w:val="21"/>
+          <w:lang w:eastAsia="pt-BR"/>
+        </w:rPr>
+        <w:t xml:space="preserve"> **</w:t>
+      </w:r>
+      <w:proofErr w:type="spellStart"/>
+      <w:r>
+        <w:rPr>
+          <w:rFonts w:ascii="Consolas" w:eastAsia="Times New Roman" w:hAnsi="Consolas" w:cs="Times New Roman"/>
+          <w:color w:val="D4D4D4"/>
+          <w:sz w:val="21"/>
+          <w:szCs w:val="21"/>
+          <w:lang w:eastAsia="pt-BR"/>
+        </w:rPr>
+        <w:t>Import</w:t>
+      </w:r>
+      <w:proofErr w:type="spellEnd"/>
+      <w:r>
+        <w:rPr>
+          <w:rFonts w:ascii="Consolas" w:eastAsia="Times New Roman" w:hAnsi="Consolas" w:cs="Times New Roman"/>
+          <w:color w:val="D4D4D4"/>
+          <w:sz w:val="21"/>
+          <w:szCs w:val="21"/>
+          <w:lang w:eastAsia="pt-BR"/>
+        </w:rPr>
+        <w:t xml:space="preserve"> das suas rotas</w:t>
+      </w:r>
+    </w:p>
+    <w:p>
+      <w:pPr>
+        <w:shd w:val="clear" w:color="auto" w:fill="1E1E1E"/>
+        <w:spacing w:after="0" w:line="285" w:lineRule="atLeast"/>
+        <w:rPr>
+          <w:rFonts w:ascii="Consolas" w:eastAsia="Times New Roman" w:hAnsi="Consolas" w:cs="Times New Roman"/>
+          <w:color w:val="D4D4D4"/>
+          <w:sz w:val="21"/>
+          <w:szCs w:val="21"/>
+          <w:lang w:eastAsia="pt-BR"/>
+        </w:rPr>
+      </w:pPr>
+      <w:r>
+        <w:rPr>
+          <w:rFonts w:ascii="Consolas" w:eastAsia="Times New Roman" w:hAnsi="Consolas" w:cs="Times New Roman"/>
+          <w:color w:val="D4D4D4"/>
+          <w:sz w:val="21"/>
+          <w:szCs w:val="21"/>
+          <w:lang w:eastAsia="pt-BR"/>
+        </w:rPr>
+        <w:t>  ]</w:t>
+      </w:r>
+      <w:r>
+        <w:rPr>
+          <w:rFonts w:ascii="Consolas" w:eastAsia="Times New Roman" w:hAnsi="Consolas" w:cs="Times New Roman"/>
+          <w:color w:val="D4D4D4"/>
+          <w:sz w:val="21"/>
+          <w:szCs w:val="21"/>
+          <w:lang w:eastAsia="pt-BR"/>
+        </w:rPr>
+        <w:t>,</w:t>
+      </w:r>
+    </w:p>
+    <w:p>
+      <w:pPr>
+        <w:shd w:val="clear" w:color="auto" w:fill="1E1E1E"/>
+        <w:spacing w:line="285" w:lineRule="atLeast"/>
+        <w:rPr>
+          <w:rFonts w:ascii="Consolas" w:eastAsia="Times New Roman" w:hAnsi="Consolas" w:cs="Times New Roman"/>
+          <w:color w:val="D4D4D4"/>
+          <w:sz w:val="21"/>
+          <w:szCs w:val="21"/>
+          <w:lang w:eastAsia="pt-BR"/>
+        </w:rPr>
+      </w:pPr>
+      <w:r>
+        <w:rPr>
+          <w:rFonts w:ascii="Consolas" w:eastAsia="Times New Roman" w:hAnsi="Consolas" w:cs="Times New Roman"/>
+          <w:color w:val="D4D4D4"/>
+          <w:sz w:val="21"/>
+          <w:szCs w:val="21"/>
+          <w:lang w:eastAsia="pt-BR"/>
+        </w:rPr>
+        <w:tab/>
+      </w:r>
+      <w:proofErr w:type="spellStart"/>
+      <w:r>
+        <w:rPr>
+          <w:rFonts w:ascii="Consolas" w:eastAsia="Times New Roman" w:hAnsi="Consolas" w:cs="Times New Roman"/>
+          <w:color w:val="9CDCFE"/>
+          <w:sz w:val="21"/>
+          <w:szCs w:val="21"/>
+          <w:lang w:eastAsia="pt-BR"/>
+        </w:rPr>
+        <w:t>exports</w:t>
+      </w:r>
+      <w:proofErr w:type="spellEnd"/>
+      <w:r>
+        <w:rPr>
+          <w:rFonts w:ascii="Consolas" w:eastAsia="Times New Roman" w:hAnsi="Consolas" w:cs="Times New Roman"/>
+          <w:color w:val="9CDCFE"/>
+          <w:sz w:val="21"/>
+          <w:szCs w:val="21"/>
+          <w:lang w:eastAsia="pt-BR"/>
+        </w:rPr>
+        <w:t>:</w:t>
+      </w:r>
+      <w:r>
+        <w:rPr>
+          <w:rFonts w:ascii="Consolas" w:eastAsia="Times New Roman" w:hAnsi="Consolas" w:cs="Times New Roman"/>
+          <w:color w:val="D4D4D4"/>
+          <w:sz w:val="21"/>
+          <w:szCs w:val="21"/>
+          <w:lang w:eastAsia="pt-BR"/>
+        </w:rPr>
+        <w:t> [</w:t>
+      </w:r>
+      <w:proofErr w:type="spellStart"/>
+      <w:r>
+        <w:rPr>
+          <w:rFonts w:ascii="Consolas" w:eastAsia="Times New Roman" w:hAnsi="Consolas" w:cs="Times New Roman"/>
+          <w:color w:val="4EC9B0"/>
+          <w:sz w:val="21"/>
+          <w:szCs w:val="21"/>
+          <w:lang w:eastAsia="pt-BR"/>
+        </w:rPr>
+        <w:t>RouterModule</w:t>
+      </w:r>
+      <w:proofErr w:type="spellEnd"/>
+      <w:r>
+        <w:rPr>
+          <w:rFonts w:ascii="Consolas" w:eastAsia="Times New Roman" w:hAnsi="Consolas" w:cs="Times New Roman"/>
+          <w:color w:val="D4D4D4"/>
+          <w:sz w:val="21"/>
+          <w:szCs w:val="21"/>
+          <w:lang w:eastAsia="pt-BR"/>
+        </w:rPr>
+        <w:t>]</w:t>
       </w:r>
       <w:bookmarkStart w:id="0" w:name="_GoBack"/>
       <w:bookmarkEnd w:id="0"/>
-      <w:proofErr w:type="spellEnd"/>
-      <w:r>
-        <w:t xml:space="preserve"> – propriedade do componente que passa para o </w:t>
-      </w:r>
-      <w:proofErr w:type="spellStart"/>
-      <w:r>
-        <w:t>html</w:t>
-      </w:r>
-      <w:proofErr w:type="spellEnd"/>
+    </w:p>
+    <w:p>
+      <w:pPr>
+        <w:shd w:val="clear" w:color="auto" w:fill="1E1E1E"/>
+        <w:spacing w:after="0" w:line="285" w:lineRule="atLeast"/>
+        <w:rPr>
+          <w:rFonts w:ascii="Consolas" w:eastAsia="Times New Roman" w:hAnsi="Consolas" w:cs="Times New Roman"/>
+          <w:color w:val="D4D4D4"/>
+          <w:sz w:val="21"/>
+          <w:szCs w:val="21"/>
+          <w:lang w:eastAsia="pt-BR"/>
+        </w:rPr>
+      </w:pPr>
+      <w:r>
+        <w:rPr>
+          <w:rFonts w:ascii="Consolas" w:eastAsia="Times New Roman" w:hAnsi="Consolas" w:cs="Times New Roman"/>
+          <w:color w:val="D4D4D4"/>
+          <w:sz w:val="21"/>
+          <w:szCs w:val="21"/>
+          <w:lang w:eastAsia="pt-BR"/>
+        </w:rPr>
+        <w:t>})</w:t>
+      </w:r>
+    </w:p>
+    <w:p>
+      <w:pPr>
+        <w:shd w:val="clear" w:color="auto" w:fill="1E1E1E"/>
+        <w:spacing w:after="0" w:line="285" w:lineRule="atLeast"/>
+        <w:rPr>
+          <w:rFonts w:ascii="Consolas" w:eastAsia="Times New Roman" w:hAnsi="Consolas" w:cs="Times New Roman"/>
+          <w:color w:val="D4D4D4"/>
+          <w:sz w:val="21"/>
+          <w:szCs w:val="21"/>
+          <w:lang w:eastAsia="pt-BR"/>
+        </w:rPr>
+      </w:pPr>
+      <w:proofErr w:type="spellStart"/>
+      <w:r>
+        <w:rPr>
+          <w:rFonts w:ascii="Consolas" w:eastAsia="Times New Roman" w:hAnsi="Consolas" w:cs="Times New Roman"/>
+          <w:color w:val="C586C0"/>
+          <w:sz w:val="21"/>
+          <w:szCs w:val="21"/>
+          <w:lang w:eastAsia="pt-BR"/>
+        </w:rPr>
+        <w:t>export</w:t>
+      </w:r>
+      <w:proofErr w:type="spellEnd"/>
+      <w:r>
+        <w:rPr>
+          <w:rFonts w:ascii="Consolas" w:eastAsia="Times New Roman" w:hAnsi="Consolas" w:cs="Times New Roman"/>
+          <w:color w:val="D4D4D4"/>
+          <w:sz w:val="21"/>
+          <w:szCs w:val="21"/>
+          <w:lang w:eastAsia="pt-BR"/>
+        </w:rPr>
+        <w:t> </w:t>
+      </w:r>
+      <w:proofErr w:type="spellStart"/>
+      <w:r>
+        <w:rPr>
+          <w:rFonts w:ascii="Consolas" w:eastAsia="Times New Roman" w:hAnsi="Consolas" w:cs="Times New Roman"/>
+          <w:color w:val="569CD6"/>
+          <w:sz w:val="21"/>
+          <w:szCs w:val="21"/>
+          <w:lang w:eastAsia="pt-BR"/>
+        </w:rPr>
+        <w:t>class</w:t>
+      </w:r>
+      <w:proofErr w:type="spellEnd"/>
+      <w:r>
+        <w:rPr>
+          <w:rFonts w:ascii="Consolas" w:eastAsia="Times New Roman" w:hAnsi="Consolas" w:cs="Times New Roman"/>
+          <w:color w:val="D4D4D4"/>
+          <w:sz w:val="21"/>
+          <w:szCs w:val="21"/>
+          <w:lang w:eastAsia="pt-BR"/>
+        </w:rPr>
+        <w:t> </w:t>
+      </w:r>
+      <w:proofErr w:type="spellStart"/>
+      <w:r>
+        <w:rPr>
+          <w:rFonts w:ascii="Consolas" w:eastAsia="Times New Roman" w:hAnsi="Consolas" w:cs="Times New Roman"/>
+          <w:color w:val="4EC9B0"/>
+          <w:sz w:val="21"/>
+          <w:szCs w:val="21"/>
+          <w:lang w:eastAsia="pt-BR"/>
+        </w:rPr>
+        <w:t>AppRoutingModule</w:t>
+      </w:r>
+      <w:proofErr w:type="spellEnd"/>
+      <w:r>
+        <w:rPr>
+          <w:rFonts w:ascii="Consolas" w:eastAsia="Times New Roman" w:hAnsi="Consolas" w:cs="Times New Roman"/>
+          <w:color w:val="D4D4D4"/>
+          <w:sz w:val="21"/>
+          <w:szCs w:val="21"/>
+          <w:lang w:eastAsia="pt-BR"/>
+        </w:rPr>
+        <w:t> </w:t>
+      </w:r>
+      <w:proofErr w:type="gramStart"/>
+      <w:r>
+        <w:rPr>
+          <w:rFonts w:ascii="Consolas" w:eastAsia="Times New Roman" w:hAnsi="Consolas" w:cs="Times New Roman"/>
+          <w:color w:val="D4D4D4"/>
+          <w:sz w:val="21"/>
+          <w:szCs w:val="21"/>
+          <w:lang w:eastAsia="pt-BR"/>
+        </w:rPr>
+        <w:t>{ }</w:t>
+      </w:r>
+      <w:proofErr w:type="gramEnd"/>
     </w:p>
     <w:p>
       <w:pPr>
         <w:spacing w:after="0"/>
       </w:pPr>
-      <w:proofErr w:type="spellStart"/>
-      <w:r>
-        <w:t>Event</w:t>
-      </w:r>
-      <w:proofErr w:type="spellEnd"/>
-      <w:r>
-        <w:t xml:space="preserve"> </w:t>
-      </w:r>
-      <w:proofErr w:type="spellStart"/>
-      <w:r>
-        <w:t>Binding</w:t>
-      </w:r>
-      <w:proofErr w:type="spellEnd"/>
-      <w:r>
-        <w:t xml:space="preserve"> – Você passa uma chamada do </w:t>
-      </w:r>
-      <w:proofErr w:type="spellStart"/>
-      <w:r>
-        <w:t>html</w:t>
-      </w:r>
-      <w:proofErr w:type="spellEnd"/>
-      <w:r>
-        <w:t xml:space="preserve"> para o seu componente para ele ter algum comportamento</w:t>
-      </w:r>
-    </w:p>
-    <w:p>
-      <w:pPr>
-        <w:spacing w:after="0"/>
-      </w:pPr>
-    </w:p>
-    <w:p>
-      <w:pPr>
-        <w:spacing w:after="0"/>
-      </w:pPr>
-    </w:p>
-    <w:p>
-      <w:pPr>
-        <w:spacing w:after="0"/>
-      </w:pPr>
-    </w:p>
-    <w:p>
-      <w:pPr>
-        <w:spacing w:after="0"/>
-      </w:pPr>
+      <w:r>
+        <w:t xml:space="preserve">detalhes: </w:t>
+      </w:r>
+      <w:hyperlink r:id="rId4" w:history="1">
+        <w:r>
+          <w:rPr>
+            <w:rStyle w:val="Hyperlink"/>
+          </w:rPr>
+          <w:t>https://angular.io/tutorial/toh-pt5</w:t>
+        </w:r>
+      </w:hyperlink>
     </w:p>
     <w:p>
       <w:pPr>
@@ -1799,6 +3949,18 @@
     <w:semiHidden/>
     <w:unhideWhenUsed/>
   </w:style>
+  <w:style w:type="character" w:styleId="Hyperlink">
+    <w:name w:val="Hyperlink"/>
+    <w:basedOn w:val="Fontepargpadro"/>
+    <w:uiPriority w:val="99"/>
+    <w:semiHidden/>
+    <w:unhideWhenUsed/>
+    <w:rsid w:val="0051015B"/>
+    <w:rPr>
+      <w:color w:val="0000FF"/>
+      <w:u w:val="single"/>
+    </w:rPr>
+  </w:style>
 </w:styles>
 </file>
 

</xml_diff>